<commit_message>
Changed field for saving segment name
</commit_message>
<xml_diff>
--- a/Vincent Boulianne (2021) Naming Convention For ECCC's Shoreline Segmentation.docx
+++ b/Vincent Boulianne (2021) Naming Convention For ECCC's Shoreline Segmentation.docx
@@ -9,8 +9,6 @@
           <w:rFonts w:asciiTheme="minorHAnsi" w:hAnsiTheme="minorHAnsi" w:cstheme="minorHAnsi"/>
         </w:rPr>
       </w:pPr>
-      <w:bookmarkStart w:id="0" w:name="_GoBack"/>
-      <w:bookmarkEnd w:id="0"/>
       <w:r>
         <w:rPr>
           <w:rFonts w:asciiTheme="minorHAnsi" w:hAnsiTheme="minorHAnsi" w:cstheme="minorHAnsi"/>
@@ -193,17 +191,29 @@
               </w:rPr>
               <w:fldChar w:fldCharType="separate"/>
             </w:r>
-            <w:ins w:id="1" w:author="Boulianne,Vincent (ECCC)" w:date="2021-09-28T16:35:00Z">
+            <w:ins w:id="0" w:author="Boulianne,Vincent (ECCC) [2]" w:date="2022-05-06T12:27:00Z">
               <w:r>
                 <w:rPr>
                   <w:rFonts w:asciiTheme="minorHAnsi" w:hAnsiTheme="minorHAnsi" w:cstheme="minorHAnsi"/>
                   <w:noProof/>
                   <w:lang w:val="en-CA"/>
                 </w:rPr>
-                <w:t>2021-09-28</w:t>
+                <w:t>2022-05-06</w:t>
               </w:r>
             </w:ins>
-            <w:del w:id="2" w:author="Boulianne,Vincent (ECCC)" w:date="2021-09-28T16:35:00Z">
+            <w:ins w:id="1" w:author="Boulianne,Vincent (ECCC)" w:date="2021-09-28T16:35:00Z">
+              <w:del w:id="2" w:author="Boulianne,Vincent (ECCC) [2]" w:date="2022-05-06T12:27:00Z">
+                <w:r>
+                  <w:rPr>
+                    <w:rFonts w:asciiTheme="minorHAnsi" w:hAnsiTheme="minorHAnsi" w:cstheme="minorHAnsi"/>
+                    <w:noProof/>
+                    <w:lang w:val="en-CA"/>
+                  </w:rPr>
+                  <w:delText>2021-09-28</w:delText>
+                </w:r>
+              </w:del>
+            </w:ins>
+            <w:del w:id="3" w:author="Boulianne,Vincent (ECCC) [2]" w:date="2022-05-06T12:27:00Z">
               <w:r>
                 <w:rPr>
                   <w:rFonts w:asciiTheme="minorHAnsi" w:hAnsiTheme="minorHAnsi" w:cstheme="minorHAnsi"/>
@@ -2098,7 +2108,7 @@
           <w:lang w:val="en-CA" w:eastAsia="en-US"/>
         </w:rPr>
       </w:pPr>
-      <w:bookmarkStart w:id="3" w:name="_Toc83646601"/>
+      <w:bookmarkStart w:id="4" w:name="_Toc83646601"/>
       <w:r>
         <w:rPr>
           <w:lang w:val="en-CA" w:eastAsia="en-US"/>
@@ -2110,187 +2120,153 @@
           <w:lang w:val="en-CA" w:eastAsia="en-US"/>
         </w:rPr>
         <w:t>s</w:t>
-      </w:r>
-      <w:bookmarkEnd w:id="3"/>
-    </w:p>
-    <w:p>
-      <w:pPr>
-        <w:rPr>
-          <w:lang w:val="en-CA" w:eastAsia="en-US"/>
-        </w:rPr>
-      </w:pPr>
-      <w:r>
-        <w:rPr>
-          <w:b/>
-          <w:lang w:val="en-CA" w:eastAsia="en-US"/>
-        </w:rPr>
-        <w:t>Segment:</w:t>
-      </w:r>
-      <w:r>
-        <w:rPr>
-          <w:lang w:val="en-CA" w:eastAsia="en-US"/>
-        </w:rPr>
-        <w:t xml:space="preserve"> Part of the shoreline feature class. The segments are multipart and can include </w:t>
-      </w:r>
-    </w:p>
-    <w:p>
-      <w:pPr>
-        <w:rPr>
-          <w:lang w:val="en-CA" w:eastAsia="en-US"/>
-        </w:rPr>
-      </w:pPr>
-      <w:r>
-        <w:rPr>
-          <w:b/>
-          <w:lang w:val="en-CA" w:eastAsia="en-US"/>
-        </w:rPr>
-        <w:t>Sector:</w:t>
-      </w:r>
-      <w:r>
-        <w:rPr>
-          <w:lang w:val="en-CA" w:eastAsia="en-US"/>
-        </w:rPr>
-        <w:t xml:space="preserve"> Individual cell of the reference grid.</w:t>
-      </w:r>
-    </w:p>
-    <w:p>
-      <w:pPr>
-        <w:rPr>
-          <w:lang w:val="en-CA" w:eastAsia="en-US"/>
-        </w:rPr>
-      </w:pPr>
-      <w:r>
-        <w:rPr>
-          <w:b/>
-          <w:lang w:val="en-CA" w:eastAsia="en-US"/>
-        </w:rPr>
-        <w:t xml:space="preserve">Reference </w:t>
-      </w:r>
-      <w:r>
-        <w:rPr>
-          <w:b/>
-          <w:lang w:val="en-CA" w:eastAsia="en-US"/>
-        </w:rPr>
-        <w:t>Grid:</w:t>
-      </w:r>
-      <w:r>
-        <w:rPr>
-          <w:lang w:val="en-CA" w:eastAsia="en-US"/>
-        </w:rPr>
-        <w:t xml:space="preserve"> Polygon feature class covering the extent of a shoreline feature class.</w:t>
-      </w:r>
-    </w:p>
-    <w:p>
-      <w:pPr>
-        <w:rPr>
-          <w:lang w:val="en-CA" w:eastAsia="en-US"/>
-        </w:rPr>
-      </w:pPr>
-    </w:p>
-    <w:p>
-      <w:pPr>
-        <w:pStyle w:val="Titre2"/>
-        <w:rPr>
-          <w:lang w:val="en-CA"/>
-        </w:rPr>
-      </w:pPr>
-      <w:bookmarkStart w:id="4" w:name="_Toc83646602"/>
-      <w:r>
-        <w:rPr>
-          <w:lang w:val="en-CA"/>
-        </w:rPr>
-        <w:t>OJBECTIVES</w:t>
       </w:r>
       <w:bookmarkEnd w:id="4"/>
     </w:p>
     <w:p>
       <w:pPr>
         <w:rPr>
-          <w:lang w:val="en-CA"/>
-        </w:rPr>
-      </w:pPr>
-      <w:r>
-        <w:rPr>
-          <w:lang w:val="en-CA"/>
-        </w:rPr>
-        <w:t xml:space="preserve">The purpose of this work is to develop a </w:t>
-      </w:r>
-      <w:ins w:id="5" w:author="Boulianne,Vincent (ECCC)" w:date="2021-09-28T11:59:00Z">
-        <w:r>
-          <w:rPr>
-            <w:lang w:val="en-CA"/>
-          </w:rPr>
-          <w:t xml:space="preserve">nationwide </w:t>
-        </w:r>
-        <w:r>
-          <w:rPr>
-            <w:lang w:val="en-CA"/>
-          </w:rPr>
-          <w:t xml:space="preserve"> </w:t>
-        </w:r>
-      </w:ins>
-      <w:r>
-        <w:rPr>
-          <w:lang w:val="en-CA"/>
-        </w:rPr>
-        <w:t>naming convention for ECCC’S shoreline segmentation</w:t>
-      </w:r>
-      <w:del w:id="6" w:author="Boulianne,Vincent (ECCC)" w:date="2021-09-28T11:58:00Z">
-        <w:r>
-          <w:rPr>
-            <w:lang w:val="en-CA"/>
-          </w:rPr>
-          <w:delText xml:space="preserve"> nationwide</w:delText>
-        </w:r>
-      </w:del>
-      <w:ins w:id="7" w:author="Boulianne,Vincent (ECCC)" w:date="2021-09-28T11:59:00Z">
-        <w:r>
-          <w:rPr>
-            <w:lang w:val="en-CA"/>
-          </w:rPr>
-          <w:t xml:space="preserve">. </w:t>
-        </w:r>
-      </w:ins>
-      <w:del w:id="8" w:author="Boulianne,Vincent (ECCC)" w:date="2021-09-28T11:59:00Z">
-        <w:r>
-          <w:rPr>
-            <w:lang w:val="en-CA"/>
-          </w:rPr>
-          <w:delText xml:space="preserve"> by comparing existing data and naming standards.</w:delText>
-        </w:r>
-      </w:del>
-      <w:r>
-        <w:rPr>
-          <w:lang w:val="en-CA"/>
-        </w:rPr>
-        <w:t xml:space="preserve"> </w:t>
+          <w:lang w:val="en-CA" w:eastAsia="en-US"/>
+        </w:rPr>
+      </w:pPr>
+      <w:r>
+        <w:rPr>
+          <w:b/>
+          <w:lang w:val="en-CA" w:eastAsia="en-US"/>
+        </w:rPr>
+        <w:t>Segment:</w:t>
+      </w:r>
+      <w:r>
+        <w:rPr>
+          <w:lang w:val="en-CA" w:eastAsia="en-US"/>
+        </w:rPr>
+        <w:t xml:space="preserve"> Part of the shoreline feature class. The segments are multipart and can include </w:t>
       </w:r>
     </w:p>
     <w:p>
       <w:pPr>
         <w:rPr>
-          <w:lang w:val="en-CA"/>
-        </w:rPr>
-      </w:pPr>
-      <w:r>
-        <w:rPr>
-          <w:lang w:val="en-CA"/>
-        </w:rPr>
-        <w:t>The qualities searched for in this convention are</w:t>
-      </w:r>
-      <w:del w:id="9" w:author="Boulianne,Vincent (ECCC)" w:date="2021-09-28T11:59:00Z">
-        <w:r>
-          <w:rPr>
-            <w:lang w:val="en-CA"/>
-          </w:rPr>
-          <w:delText xml:space="preserve"> thus</w:delText>
-        </w:r>
-      </w:del>
-      <w:r>
-        <w:rPr>
-          <w:lang w:val="en-CA"/>
-        </w:rPr>
-        <w:t xml:space="preserve">: </w:t>
+          <w:lang w:val="en-CA" w:eastAsia="en-US"/>
+        </w:rPr>
+      </w:pPr>
+      <w:r>
+        <w:rPr>
+          <w:b/>
+          <w:lang w:val="en-CA" w:eastAsia="en-US"/>
+        </w:rPr>
+        <w:t>Sector:</w:t>
+      </w:r>
+      <w:r>
+        <w:rPr>
+          <w:lang w:val="en-CA" w:eastAsia="en-US"/>
+        </w:rPr>
+        <w:t xml:space="preserve"> Individual cell of the reference grid.</w:t>
+      </w:r>
+    </w:p>
+    <w:p>
+      <w:pPr>
+        <w:rPr>
+          <w:lang w:val="en-CA" w:eastAsia="en-US"/>
+        </w:rPr>
+      </w:pPr>
+      <w:r>
+        <w:rPr>
+          <w:b/>
+          <w:lang w:val="en-CA" w:eastAsia="en-US"/>
+        </w:rPr>
+        <w:t xml:space="preserve">Reference </w:t>
+      </w:r>
+      <w:r>
+        <w:rPr>
+          <w:b/>
+          <w:lang w:val="en-CA" w:eastAsia="en-US"/>
+        </w:rPr>
+        <w:t>Grid:</w:t>
+      </w:r>
+      <w:r>
+        <w:rPr>
+          <w:lang w:val="en-CA" w:eastAsia="en-US"/>
+        </w:rPr>
+        <w:t xml:space="preserve"> Polygon feature class covering the extent of a shoreline feature class.</w:t>
+      </w:r>
+    </w:p>
+    <w:p>
+      <w:pPr>
+        <w:rPr>
+          <w:lang w:val="en-CA" w:eastAsia="en-US"/>
+        </w:rPr>
+      </w:pPr>
+    </w:p>
+    <w:p>
+      <w:pPr>
+        <w:pStyle w:val="Titre2"/>
+        <w:rPr>
+          <w:lang w:val="en-CA"/>
+        </w:rPr>
+      </w:pPr>
+      <w:bookmarkStart w:id="5" w:name="_Toc83646602"/>
+      <w:r>
+        <w:rPr>
+          <w:lang w:val="en-CA"/>
+        </w:rPr>
+        <w:t>OJBECTIVES</w:t>
+      </w:r>
+      <w:bookmarkEnd w:id="5"/>
+    </w:p>
+    <w:p>
+      <w:pPr>
+        <w:rPr>
+          <w:lang w:val="en-CA"/>
+        </w:rPr>
+      </w:pPr>
+      <w:r>
+        <w:rPr>
+          <w:lang w:val="en-CA"/>
+        </w:rPr>
+        <w:t xml:space="preserve">The purpose of this work is to develop a </w:t>
+      </w:r>
+      <w:r>
+        <w:rPr>
+          <w:lang w:val="en-CA"/>
+        </w:rPr>
+        <w:t xml:space="preserve">nationwide </w:t>
+      </w:r>
+      <w:r>
+        <w:rPr>
+          <w:lang w:val="en-CA"/>
+        </w:rPr>
+        <w:t xml:space="preserve"> </w:t>
+      </w:r>
+      <w:r>
+        <w:rPr>
+          <w:lang w:val="en-CA"/>
+        </w:rPr>
+        <w:t>naming convention for ECCC’S shoreline segmentation</w:t>
+      </w:r>
+      <w:r>
+        <w:rPr>
+          <w:lang w:val="en-CA"/>
+        </w:rPr>
+        <w:t xml:space="preserve">. </w:t>
+      </w:r>
+      <w:r>
+        <w:rPr>
+          <w:lang w:val="en-CA"/>
+        </w:rPr>
+        <w:t xml:space="preserve"> </w:t>
+      </w:r>
+    </w:p>
+    <w:p>
+      <w:pPr>
+        <w:rPr>
+          <w:lang w:val="en-CA"/>
+        </w:rPr>
+      </w:pPr>
+      <w:r>
+        <w:rPr>
+          <w:lang w:val="en-CA"/>
+        </w:rPr>
+        <w:t xml:space="preserve">The qualities searched for in this convention are: </w:t>
       </w:r>
     </w:p>
     <w:tbl>
@@ -2646,7 +2622,7 @@
           <w:lang w:val="en-CA"/>
         </w:rPr>
       </w:pPr>
-      <w:bookmarkStart w:id="10" w:name="_Toc83646603"/>
+      <w:bookmarkStart w:id="6" w:name="_Toc83646603"/>
       <w:r>
         <w:rPr>
           <w:lang w:val="en-CA"/>
@@ -2665,7 +2641,7 @@
         </w:rPr>
         <w:t xml:space="preserve"> and revisions of naming conventions in existing datasets</w:t>
       </w:r>
-      <w:bookmarkEnd w:id="10"/>
+      <w:bookmarkEnd w:id="6"/>
     </w:p>
     <w:p>
       <w:pPr>
@@ -2712,26 +2688,14 @@
         </w:rPr>
         <w:t xml:space="preserve">Most datasets in the annexe (table 2) </w:t>
       </w:r>
-      <w:del w:id="11" w:author="Boulianne,Vincent (ECCC)" w:date="2021-09-28T12:00:00Z">
-        <w:r>
-          <w:rPr>
-            <w:rFonts w:asciiTheme="minorHAnsi" w:hAnsiTheme="minorHAnsi" w:cstheme="minorHAnsi"/>
-            <w:color w:val="auto"/>
-            <w:lang w:val="en-CA"/>
-          </w:rPr>
-          <w:delText>were acquired from NEEC's pre-existing database</w:delText>
-        </w:r>
-      </w:del>
-      <w:ins w:id="12" w:author="Boulianne,Vincent (ECCC)" w:date="2021-09-28T12:00:00Z">
-        <w:r>
-          <w:rPr>
-            <w:rFonts w:asciiTheme="minorHAnsi" w:hAnsiTheme="minorHAnsi" w:cstheme="minorHAnsi"/>
-            <w:color w:val="auto"/>
-            <w:lang w:val="en-CA"/>
-          </w:rPr>
-          <w:t>were in possession of NEEC</w:t>
-        </w:r>
-      </w:ins>
+      <w:r>
+        <w:rPr>
+          <w:rFonts w:asciiTheme="minorHAnsi" w:hAnsiTheme="minorHAnsi" w:cstheme="minorHAnsi"/>
+          <w:color w:val="auto"/>
+          <w:lang w:val="en-CA"/>
+        </w:rPr>
+        <w:t>were in possession of NEEC</w:t>
+      </w:r>
       <w:r>
         <w:rPr>
           <w:rFonts w:asciiTheme="minorHAnsi" w:hAnsiTheme="minorHAnsi" w:cstheme="minorHAnsi"/>
@@ -2832,17 +2796,15 @@
         </w:rPr>
         <w:t>1. There are many advantages to this approach</w:t>
       </w:r>
-      <w:ins w:id="13" w:author="Boulianne,Vincent (ECCC)" w:date="2021-09-28T12:01:00Z">
-        <w:r>
-          <w:rPr>
-            <w:rFonts w:asciiTheme="minorHAnsi" w:hAnsiTheme="minorHAnsi" w:cstheme="minorHAnsi"/>
-            <w:color w:val="auto"/>
-            <w:lang w:val="en-CA"/>
-          </w:rPr>
-          <w:t xml:space="preserve"> [COMPLÉTER]</w:t>
-        </w:r>
-      </w:ins>
-      <w:del w:id="14" w:author="Boulianne,Vincent (ECCC)" w:date="2021-09-28T12:01:00Z">
+      <w:r>
+        <w:rPr>
+          <w:rFonts w:asciiTheme="minorHAnsi" w:hAnsiTheme="minorHAnsi" w:cstheme="minorHAnsi"/>
+          <w:color w:val="auto"/>
+          <w:lang w:val="en-CA"/>
+        </w:rPr>
+        <w:t xml:space="preserve"> [COMPLÉTER]</w:t>
+      </w:r>
+      <w:del w:id="7" w:author="Boulianne,Vincent (ECCC)" w:date="2021-09-28T12:01:00Z">
         <w:r>
           <w:rPr>
             <w:rFonts w:asciiTheme="minorHAnsi" w:hAnsiTheme="minorHAnsi" w:cstheme="minorHAnsi"/>
@@ -3144,19 +3106,23 @@
         </w:rPr>
         <w:t>NTS</w:t>
       </w:r>
-      <w:ins w:id="15" w:author="Boulianne,Vincent (ECCC)" w:date="2021-09-27T14:58:00Z">
-        <w:r>
-          <w:rPr>
-            <w:lang w:val="en-CA"/>
-          </w:rPr>
-          <w:t xml:space="preserve"> 1:50000</w:t>
-        </w:r>
-      </w:ins>
-      <w:r>
-        <w:rPr>
-          <w:lang w:val="en-CA"/>
-        </w:rPr>
-        <w:t xml:space="preserve"> was selected based on its national coverage, neutrality regarding to geographic names that might be subject to change and its stability. </w:t>
+      <w:r>
+        <w:rPr>
+          <w:lang w:val="en-CA"/>
+        </w:rPr>
+        <w:t xml:space="preserve"> 1:50000</w:t>
+      </w:r>
+      <w:r>
+        <w:rPr>
+          <w:lang w:val="en-CA"/>
+        </w:rPr>
+        <w:t xml:space="preserve"> </w:t>
+      </w:r>
+      <w:r>
+        <w:rPr>
+          <w:lang w:val="en-CA"/>
+        </w:rPr>
+        <w:t xml:space="preserve">was selected based on its national coverage, neutrality regarding to geographic names that might be subject to change and its stability. </w:t>
       </w:r>
       <w:r>
         <w:rPr>
@@ -3272,7 +3238,7 @@
           <w:lang w:val="en-CA"/>
         </w:rPr>
       </w:pPr>
-      <w:bookmarkStart w:id="16" w:name="_Ref83629252"/>
+      <w:bookmarkStart w:id="8" w:name="_Ref83629252"/>
       <w:r>
         <w:t xml:space="preserve">Figure </w:t>
       </w:r>
@@ -3303,7 +3269,7 @@
       <w:r>
         <w:t xml:space="preserve"> and coverage of the NTS Grid</w:t>
       </w:r>
-      <w:bookmarkEnd w:id="16"/>
+      <w:bookmarkEnd w:id="8"/>
     </w:p>
     <w:p>
       <w:pPr>
@@ -3319,309 +3285,158 @@
           <w:lang w:val="en-CA" w:eastAsia="en-US"/>
         </w:rPr>
       </w:pPr>
-      <w:bookmarkStart w:id="17" w:name="_Toc83646604"/>
+      <w:bookmarkStart w:id="9" w:name="_Toc83646604"/>
       <w:r>
         <w:rPr>
           <w:lang w:val="en-CA" w:eastAsia="en-US"/>
         </w:rPr>
         <w:t>Methodology</w:t>
       </w:r>
-      <w:bookmarkEnd w:id="17"/>
+      <w:bookmarkEnd w:id="9"/>
     </w:p>
     <w:p>
       <w:pPr>
         <w:rPr>
-          <w:ins w:id="18" w:author="Boulianne,Vincent (ECCC)" w:date="2021-09-27T11:09:00Z"/>
-          <w:lang w:val="en-CA" w:eastAsia="en-US"/>
-        </w:rPr>
-        <w:pPrChange w:id="19" w:author="Boulianne,Vincent (ECCC)" w:date="2021-09-27T10:45:00Z">
+          <w:lang w:val="en-CA" w:eastAsia="en-US"/>
+        </w:rPr>
+        <w:pPrChange w:id="10" w:author="Boulianne,Vincent (ECCC)" w:date="2021-09-27T10:45:00Z">
           <w:pPr>
             <w:pStyle w:val="Titre2"/>
           </w:pPr>
         </w:pPrChange>
       </w:pPr>
-      <w:ins w:id="20" w:author="Boulianne,Vincent (ECCC)" w:date="2021-09-27T10:55:00Z">
-        <w:r>
-          <w:rPr>
-            <w:lang w:val="en-CA" w:eastAsia="en-US"/>
-          </w:rPr>
-          <w:t xml:space="preserve">The sequential numbering </w:t>
-        </w:r>
-      </w:ins>
-      <w:ins w:id="21" w:author="Boulianne,Vincent (ECCC)" w:date="2021-09-27T11:06:00Z">
-        <w:r>
-          <w:rPr>
-            <w:lang w:val="en-CA" w:eastAsia="en-US"/>
-          </w:rPr>
-          <w:t>is</w:t>
-        </w:r>
-      </w:ins>
-      <w:ins w:id="22" w:author="Boulianne,Vincent (ECCC)" w:date="2021-09-27T10:55:00Z">
-        <w:r>
-          <w:rPr>
-            <w:lang w:val="en-CA" w:eastAsia="en-US"/>
-          </w:rPr>
-          <w:t xml:space="preserve"> to be grouped by sector and to </w:t>
-        </w:r>
-      </w:ins>
-      <w:ins w:id="23" w:author="Boulianne,Vincent (ECCC)" w:date="2021-09-27T10:57:00Z">
-        <w:r>
-          <w:rPr>
-            <w:lang w:val="en-CA" w:eastAsia="en-US"/>
-          </w:rPr>
-          <w:t>proceed</w:t>
-        </w:r>
-      </w:ins>
-      <w:ins w:id="24" w:author="Boulianne,Vincent (ECCC)" w:date="2021-09-27T10:55:00Z">
-        <w:r>
-          <w:rPr>
-            <w:lang w:val="en-CA" w:eastAsia="en-US"/>
-          </w:rPr>
-          <w:t xml:space="preserve"> with a simple </w:t>
-        </w:r>
-      </w:ins>
-      <w:ins w:id="25" w:author="Boulianne,Vincent (ECCC)" w:date="2021-09-27T10:56:00Z">
-        <w:r>
-          <w:rPr>
-            <w:lang w:val="en-CA" w:eastAsia="en-US"/>
-          </w:rPr>
-          <w:t xml:space="preserve">nomenclature. </w:t>
-        </w:r>
-      </w:ins>
-      <w:ins w:id="26" w:author="Boulianne,Vincent (ECCC)" w:date="2021-09-27T11:08:00Z">
-        <w:r>
-          <w:rPr>
-            <w:lang w:val="en-CA" w:eastAsia="en-US"/>
-          </w:rPr>
-          <w:t xml:space="preserve">Once the </w:t>
-        </w:r>
-        <w:r>
-          <w:rPr>
-            <w:lang w:val="en-CA" w:eastAsia="en-US"/>
-          </w:rPr>
-          <w:t xml:space="preserve">segments are grouped by sector, </w:t>
-        </w:r>
-        <w:r>
-          <w:rPr>
-            <w:lang w:val="en-CA" w:eastAsia="en-US"/>
-          </w:rPr>
-          <w:t xml:space="preserve">a way to establish a spatial relationship between </w:t>
-        </w:r>
-        <w:r>
-          <w:rPr>
-            <w:lang w:val="en-CA" w:eastAsia="en-US"/>
-          </w:rPr>
-          <w:t xml:space="preserve">each </w:t>
-        </w:r>
-        <w:r>
-          <w:rPr>
-            <w:lang w:val="en-CA" w:eastAsia="en-US"/>
-          </w:rPr>
-          <w:t>segments</w:t>
-        </w:r>
-      </w:ins>
-      <w:ins w:id="27" w:author="Boulianne,Vincent (ECCC)" w:date="2021-09-27T14:16:00Z">
-        <w:r>
-          <w:rPr>
-            <w:lang w:val="en-CA" w:eastAsia="en-US"/>
-          </w:rPr>
-          <w:t xml:space="preserve"> has to be found</w:t>
-        </w:r>
-      </w:ins>
-      <w:ins w:id="28" w:author="Boulianne,Vincent (ECCC)" w:date="2021-09-27T11:08:00Z">
-        <w:r>
-          <w:rPr>
-            <w:lang w:val="en-CA" w:eastAsia="en-US"/>
-          </w:rPr>
-          <w:t>. Ideally, close segments would be numerically related.</w:t>
-        </w:r>
-      </w:ins>
-      <w:ins w:id="29" w:author="Boulianne,Vincent (ECCC)" w:date="2021-09-27T11:09:00Z">
-        <w:r>
-          <w:rPr>
-            <w:lang w:val="en-CA" w:eastAsia="en-US"/>
-          </w:rPr>
-          <w:t xml:space="preserve"> </w:t>
-        </w:r>
-      </w:ins>
-      <w:ins w:id="30" w:author="Boulianne,Vincent (ECCC)" w:date="2021-09-27T10:56:00Z">
-        <w:r>
-          <w:rPr>
-            <w:lang w:val="en-CA" w:eastAsia="en-US"/>
-          </w:rPr>
-          <w:t xml:space="preserve">If there </w:t>
-        </w:r>
-      </w:ins>
-      <w:ins w:id="31" w:author="Boulianne,Vincent (ECCC)" w:date="2021-09-27T10:58:00Z">
-        <w:r>
-          <w:rPr>
-            <w:lang w:val="en-CA" w:eastAsia="en-US"/>
-          </w:rPr>
-          <w:t>is</w:t>
-        </w:r>
-      </w:ins>
-      <w:ins w:id="32" w:author="Boulianne,Vincent (ECCC)" w:date="2021-09-27T10:56:00Z">
-        <w:r>
-          <w:rPr>
-            <w:lang w:val="en-CA" w:eastAsia="en-US"/>
-          </w:rPr>
-          <w:t xml:space="preserve"> a </w:t>
-        </w:r>
-      </w:ins>
-      <w:ins w:id="33" w:author="Boulianne,Vincent (ECCC)" w:date="2021-09-27T10:58:00Z">
-        <w:r>
-          <w:rPr>
-            <w:lang w:val="en-CA" w:eastAsia="en-US"/>
-          </w:rPr>
-          <w:t>total</w:t>
-        </w:r>
-      </w:ins>
-      <w:ins w:id="34" w:author="Boulianne,Vincent (ECCC)" w:date="2021-09-27T10:56:00Z">
-        <w:r>
-          <w:rPr>
-            <w:lang w:val="en-CA" w:eastAsia="en-US"/>
-          </w:rPr>
-          <w:t xml:space="preserve"> of 11 segments </w:t>
-        </w:r>
-      </w:ins>
-      <w:ins w:id="35" w:author="Boulianne,Vincent (ECCC)" w:date="2021-09-27T10:57:00Z">
-        <w:r>
-          <w:rPr>
-            <w:lang w:val="en-CA" w:eastAsia="en-US"/>
-          </w:rPr>
-          <w:t xml:space="preserve">in a sector, they </w:t>
-        </w:r>
-      </w:ins>
-      <w:ins w:id="36" w:author="Boulianne,Vincent (ECCC)" w:date="2021-09-27T11:09:00Z">
-        <w:r>
-          <w:rPr>
-            <w:lang w:val="en-CA" w:eastAsia="en-US"/>
-          </w:rPr>
-          <w:t>will be</w:t>
-        </w:r>
-      </w:ins>
-      <w:ins w:id="37" w:author="Boulianne,Vincent (ECCC)" w:date="2021-09-27T10:57:00Z">
-        <w:r>
-          <w:rPr>
-            <w:lang w:val="en-CA" w:eastAsia="en-US"/>
-          </w:rPr>
-          <w:t xml:space="preserve"> named from 1 to 11. This </w:t>
-        </w:r>
-      </w:ins>
-      <w:ins w:id="38" w:author="Boulianne,Vincent (ECCC)" w:date="2021-09-27T10:58:00Z">
-        <w:r>
-          <w:rPr>
-            <w:lang w:val="en-CA" w:eastAsia="en-US"/>
-          </w:rPr>
-          <w:t xml:space="preserve">would provide a simple reference and logical reference for each segment. </w:t>
-        </w:r>
-      </w:ins>
-      <w:ins w:id="39" w:author="Boulianne,Vincent (ECCC)" w:date="2021-09-27T11:00:00Z">
-        <w:r>
-          <w:rPr>
-            <w:lang w:val="en-CA" w:eastAsia="en-US"/>
-          </w:rPr>
-          <w:t>A segment could be named “03</w:t>
-        </w:r>
-      </w:ins>
-      <w:ins w:id="40" w:author="Boulianne,Vincent (ECCC)" w:date="2021-09-27T11:01:00Z">
-        <w:r>
-          <w:rPr>
-            <w:lang w:val="en-CA" w:eastAsia="en-US"/>
-          </w:rPr>
-          <w:t>1H05</w:t>
-        </w:r>
-      </w:ins>
-      <w:ins w:id="41" w:author="Boulianne,Vincent (ECCC)" w:date="2021-09-27T11:09:00Z">
-        <w:r>
-          <w:rPr>
-            <w:lang w:val="en-CA" w:eastAsia="en-US"/>
-          </w:rPr>
-          <w:t>-0001</w:t>
-        </w:r>
-      </w:ins>
-      <w:ins w:id="42" w:author="Boulianne,Vincent (ECCC)" w:date="2021-09-27T11:01:00Z">
-        <w:r>
-          <w:rPr>
-            <w:lang w:val="en-CA" w:eastAsia="en-US"/>
-          </w:rPr>
-          <w:t>”</w:t>
-        </w:r>
-        <w:r>
-          <w:rPr>
-            <w:lang w:val="en-CA" w:eastAsia="en-US"/>
-          </w:rPr>
-          <w:t xml:space="preserve">. </w:t>
-        </w:r>
-      </w:ins>
-      <w:ins w:id="43" w:author="Boulianne,Vincent (ECCC)" w:date="2021-09-27T11:10:00Z">
-        <w:r>
-          <w:rPr>
-            <w:lang w:val="en-CA" w:eastAsia="en-US"/>
-          </w:rPr>
-          <w:t xml:space="preserve">Leading zeros </w:t>
-        </w:r>
-      </w:ins>
-      <w:ins w:id="44" w:author="Boulianne,Vincent (ECCC)" w:date="2021-09-27T14:16:00Z">
-        <w:r>
-          <w:rPr>
-            <w:lang w:val="en-CA" w:eastAsia="en-US"/>
-          </w:rPr>
-          <w:t>could be</w:t>
-        </w:r>
-      </w:ins>
-      <w:ins w:id="45" w:author="Boulianne,Vincent (ECCC)" w:date="2021-09-27T11:10:00Z">
-        <w:r>
-          <w:rPr>
-            <w:lang w:val="en-CA" w:eastAsia="en-US"/>
-          </w:rPr>
-          <w:t xml:space="preserve"> added to provide a sorting capability (if that would be absent</w:t>
-        </w:r>
-      </w:ins>
-      <w:ins w:id="46" w:author="Boulianne,Vincent (ECCC)" w:date="2021-09-27T11:11:00Z">
-        <w:r>
-          <w:rPr>
-            <w:lang w:val="en-CA" w:eastAsia="en-US"/>
-          </w:rPr>
-          <w:t>,</w:t>
-        </w:r>
-      </w:ins>
-      <w:ins w:id="47" w:author="Boulianne,Vincent (ECCC)" w:date="2021-09-27T11:10:00Z">
-        <w:r>
-          <w:rPr>
-            <w:lang w:val="en-CA" w:eastAsia="en-US"/>
-          </w:rPr>
-          <w:t xml:space="preserve"> </w:t>
-        </w:r>
-      </w:ins>
-      <w:ins w:id="48" w:author="Boulianne,Vincent (ECCC)" w:date="2021-09-27T11:11:00Z">
-        <w:r>
-          <w:rPr>
-            <w:lang w:val="en-CA" w:eastAsia="en-US"/>
-          </w:rPr>
-          <w:t>031H05-10 would follow 031H05-1).</w:t>
-        </w:r>
-      </w:ins>
+      <w:r>
+        <w:rPr>
+          <w:lang w:val="en-CA" w:eastAsia="en-US"/>
+        </w:rPr>
+        <w:t xml:space="preserve">The sequential numbering </w:t>
+      </w:r>
+      <w:r>
+        <w:rPr>
+          <w:lang w:val="en-CA" w:eastAsia="en-US"/>
+        </w:rPr>
+        <w:t>is</w:t>
+      </w:r>
+      <w:r>
+        <w:rPr>
+          <w:lang w:val="en-CA" w:eastAsia="en-US"/>
+        </w:rPr>
+        <w:t xml:space="preserve"> to be grouped by sector and to proceed with a simple nomenclature. </w:t>
+      </w:r>
+      <w:r>
+        <w:rPr>
+          <w:lang w:val="en-CA" w:eastAsia="en-US"/>
+        </w:rPr>
+        <w:t xml:space="preserve">Once the </w:t>
+      </w:r>
+      <w:r>
+        <w:rPr>
+          <w:lang w:val="en-CA" w:eastAsia="en-US"/>
+        </w:rPr>
+        <w:t xml:space="preserve">segments are grouped by sector, </w:t>
+      </w:r>
+      <w:r>
+        <w:rPr>
+          <w:lang w:val="en-CA" w:eastAsia="en-US"/>
+        </w:rPr>
+        <w:t xml:space="preserve">a way to establish a spatial relationship between </w:t>
+      </w:r>
+      <w:r>
+        <w:rPr>
+          <w:lang w:val="en-CA" w:eastAsia="en-US"/>
+        </w:rPr>
+        <w:t xml:space="preserve">each </w:t>
+      </w:r>
+      <w:r>
+        <w:rPr>
+          <w:lang w:val="en-CA" w:eastAsia="en-US"/>
+        </w:rPr>
+        <w:t>segments</w:t>
+      </w:r>
+      <w:r>
+        <w:rPr>
+          <w:lang w:val="en-CA" w:eastAsia="en-US"/>
+        </w:rPr>
+        <w:t xml:space="preserve"> has to be found</w:t>
+      </w:r>
+      <w:r>
+        <w:rPr>
+          <w:lang w:val="en-CA" w:eastAsia="en-US"/>
+        </w:rPr>
+        <w:t>. Ideally, close segments would be numerically related.</w:t>
+      </w:r>
+      <w:r>
+        <w:rPr>
+          <w:lang w:val="en-CA" w:eastAsia="en-US"/>
+        </w:rPr>
+        <w:t xml:space="preserve"> </w:t>
+      </w:r>
+      <w:r>
+        <w:rPr>
+          <w:lang w:val="en-CA" w:eastAsia="en-US"/>
+        </w:rPr>
+        <w:t xml:space="preserve">If there is a total of 11 segments in a sector, they </w:t>
+      </w:r>
+      <w:r>
+        <w:rPr>
+          <w:lang w:val="en-CA" w:eastAsia="en-US"/>
+        </w:rPr>
+        <w:t>will be</w:t>
+      </w:r>
+      <w:r>
+        <w:rPr>
+          <w:lang w:val="en-CA" w:eastAsia="en-US"/>
+        </w:rPr>
+        <w:t xml:space="preserve"> named from 1 to 11. This would provide a simple reference and logical reference for each segment. A segment could be named “031H05</w:t>
+      </w:r>
+      <w:r>
+        <w:rPr>
+          <w:lang w:val="en-CA" w:eastAsia="en-US"/>
+        </w:rPr>
+        <w:t>-0001</w:t>
+      </w:r>
+      <w:r>
+        <w:rPr>
+          <w:lang w:val="en-CA" w:eastAsia="en-US"/>
+        </w:rPr>
+        <w:t>”</w:t>
+      </w:r>
+      <w:r>
+        <w:rPr>
+          <w:lang w:val="en-CA" w:eastAsia="en-US"/>
+        </w:rPr>
+        <w:t xml:space="preserve">. Leading zeros </w:t>
+      </w:r>
+      <w:r>
+        <w:rPr>
+          <w:lang w:val="en-CA" w:eastAsia="en-US"/>
+        </w:rPr>
+        <w:t>could be</w:t>
+      </w:r>
+      <w:r>
+        <w:rPr>
+          <w:lang w:val="en-CA" w:eastAsia="en-US"/>
+        </w:rPr>
+        <w:t xml:space="preserve"> added to provide a sorting capability (if that would be absent, 031H05-10 would follow 031H05-1).</w:t>
+      </w:r>
     </w:p>
     <w:p>
       <w:pPr>
         <w:rPr>
           <w:lang w:val="en-CA" w:eastAsia="en-US"/>
         </w:rPr>
-        <w:pPrChange w:id="49" w:author="Boulianne,Vincent (ECCC)" w:date="2021-09-27T11:10:00Z">
+        <w:pPrChange w:id="11" w:author="Boulianne,Vincent (ECCC)" w:date="2021-09-27T11:10:00Z">
           <w:pPr>
             <w:pStyle w:val="Paragraphedeliste"/>
           </w:pPr>
         </w:pPrChange>
       </w:pPr>
-      <w:ins w:id="50" w:author="Boulianne,Vincent (ECCC)" w:date="2021-09-27T11:09:00Z">
-        <w:r>
-          <w:rPr>
-            <w:lang w:val="en-CA" w:eastAsia="en-US"/>
-          </w:rPr>
-          <w:t>There are different options that can used to name the segments sequentially.</w:t>
-        </w:r>
-      </w:ins>
+      <w:r>
+        <w:rPr>
+          <w:lang w:val="en-CA" w:eastAsia="en-US"/>
+        </w:rPr>
+        <w:t>There are different options that can used to name the segments sequentially.</w:t>
+      </w:r>
     </w:p>
     <w:p>
       <w:pPr>
@@ -3630,14 +3445,14 @@
           <w:lang w:val="en-CA" w:eastAsia="en-US"/>
         </w:rPr>
       </w:pPr>
-      <w:bookmarkStart w:id="51" w:name="_Toc83646605"/>
+      <w:bookmarkStart w:id="12" w:name="_Toc83646605"/>
       <w:r>
         <w:rPr>
           <w:lang w:val="en-CA" w:eastAsia="en-US"/>
         </w:rPr>
         <w:t>Sequential naming of segmentation options</w:t>
       </w:r>
-      <w:bookmarkEnd w:id="51"/>
+      <w:bookmarkEnd w:id="12"/>
     </w:p>
     <w:p>
       <w:pPr>
@@ -3646,7 +3461,7 @@
           <w:lang w:eastAsia="en-US"/>
         </w:rPr>
       </w:pPr>
-      <w:bookmarkStart w:id="52" w:name="_Toc83646606"/>
+      <w:bookmarkStart w:id="13" w:name="_Toc83646606"/>
       <w:r>
         <w:rPr>
           <w:lang w:eastAsia="en-US"/>
@@ -3677,7 +3492,7 @@
         </w:rPr>
         <w:t>:</w:t>
       </w:r>
-      <w:bookmarkEnd w:id="52"/>
+      <w:bookmarkEnd w:id="13"/>
     </w:p>
     <w:p>
       <w:pPr>
@@ -3696,76 +3511,18 @@
         </w:rPr>
         <w:t>Use ordering field in which the segments have been already spatially sorted manually or automatically.</w:t>
       </w:r>
-      <w:ins w:id="53" w:author="Boulianne,Vincent (ECCC)" w:date="2021-09-27T14:16:00Z">
-        <w:r>
-          <w:rPr>
-            <w:lang w:val="en-CA" w:eastAsia="en-US"/>
-          </w:rPr>
-          <w:t xml:space="preserve"> </w:t>
-        </w:r>
-      </w:ins>
-      <w:ins w:id="54" w:author="Boulianne,Vincent (ECCC)" w:date="2021-09-27T14:17:00Z">
-        <w:r>
-          <w:rPr>
-            <w:lang w:val="en-CA" w:eastAsia="en-US"/>
-          </w:rPr>
-          <w:t>Each segment of a shoreline would already have an assigned sequential number. The segments in a sector could be named following that sequence</w:t>
-        </w:r>
-      </w:ins>
-      <w:ins w:id="55" w:author="Boulianne,Vincent (ECCC)" w:date="2021-09-27T14:18:00Z">
-        <w:r>
-          <w:rPr>
-            <w:lang w:val="en-CA" w:eastAsia="en-US"/>
-          </w:rPr>
-          <w:t>. For example segments with sequential numbers  1514, 151</w:t>
-        </w:r>
-      </w:ins>
-      <w:ins w:id="56" w:author="Boulianne,Vincent (ECCC)" w:date="2021-09-27T14:19:00Z">
-        <w:r>
-          <w:rPr>
-            <w:lang w:val="en-CA" w:eastAsia="en-US"/>
-          </w:rPr>
-          <w:t>5</w:t>
-        </w:r>
-      </w:ins>
-      <w:ins w:id="57" w:author="Boulianne,Vincent (ECCC)" w:date="2021-09-27T14:18:00Z">
-        <w:r>
-          <w:rPr>
-            <w:lang w:val="en-CA" w:eastAsia="en-US"/>
-          </w:rPr>
-          <w:t>, 151</w:t>
-        </w:r>
-      </w:ins>
-      <w:ins w:id="58" w:author="Boulianne,Vincent (ECCC)" w:date="2021-09-27T14:19:00Z">
-        <w:r>
-          <w:rPr>
-            <w:lang w:val="en-CA" w:eastAsia="en-US"/>
-          </w:rPr>
-          <w:t>7</w:t>
-        </w:r>
-      </w:ins>
-      <w:ins w:id="59" w:author="Boulianne,Vincent (ECCC)" w:date="2021-09-27T14:18:00Z">
-        <w:r>
-          <w:rPr>
-            <w:lang w:val="en-CA" w:eastAsia="en-US"/>
-          </w:rPr>
-          <w:t xml:space="preserve">, 1526 could </w:t>
-        </w:r>
-      </w:ins>
-      <w:ins w:id="60" w:author="Boulianne,Vincent (ECCC)" w:date="2021-09-27T14:19:00Z">
-        <w:r>
-          <w:rPr>
-            <w:lang w:val="en-CA" w:eastAsia="en-US"/>
-          </w:rPr>
-          <w:t>be named 031H05-0001, 031H05-0002, 031H05-0003, and 031H05</w:t>
-        </w:r>
-        <w:r>
-          <w:rPr>
-            <w:lang w:val="en-CA" w:eastAsia="en-US"/>
-          </w:rPr>
-          <w:t>-0004 if they are the only segments in a sector.</w:t>
-        </w:r>
-      </w:ins>
+      <w:r>
+        <w:rPr>
+          <w:lang w:val="en-CA" w:eastAsia="en-US"/>
+        </w:rPr>
+        <w:t xml:space="preserve"> Each segment of a shoreline would already have an assigned sequential number. The segments in a sector could be named following that sequence. For example segments with sequential numbers  1514, 1515, 1517, 1526 could be named 031H05-0001, 031H05-0002, 031H05-0003, and 031H05</w:t>
+      </w:r>
+      <w:r>
+        <w:rPr>
+          <w:lang w:val="en-CA" w:eastAsia="en-US"/>
+        </w:rPr>
+        <w:t>-0004 if they are the only segments in a sector.</w:t>
+      </w:r>
     </w:p>
     <w:p>
       <w:pPr>
@@ -3774,7 +3531,7 @@
           <w:lang w:eastAsia="en-US"/>
         </w:rPr>
       </w:pPr>
-      <w:bookmarkStart w:id="61" w:name="_Toc83646607"/>
+      <w:bookmarkStart w:id="14" w:name="_Toc83646607"/>
       <w:r>
         <w:rPr>
           <w:lang w:eastAsia="en-US"/>
@@ -3811,7 +3568,7 @@
         </w:rPr>
         <w:t>):</w:t>
       </w:r>
-      <w:bookmarkEnd w:id="61"/>
+      <w:bookmarkEnd w:id="14"/>
     </w:p>
     <w:p>
       <w:pPr>
@@ -3928,7 +3685,7 @@
       <w:pPr>
         <w:pStyle w:val="Titre3"/>
       </w:pPr>
-      <w:bookmarkStart w:id="62" w:name="_Toc83646608"/>
+      <w:bookmarkStart w:id="15" w:name="_Toc83646608"/>
       <w:r>
         <w:rPr>
           <w:rStyle w:val="Titre3Car"/>
@@ -3946,7 +3703,7 @@
       <w:r>
         <w:t>:</w:t>
       </w:r>
-      <w:bookmarkEnd w:id="62"/>
+      <w:bookmarkEnd w:id="15"/>
     </w:p>
     <w:p>
       <w:pPr>
@@ -4033,7 +3790,7 @@
           <w:lang w:eastAsia="en-US"/>
         </w:rPr>
       </w:pPr>
-      <w:bookmarkStart w:id="63" w:name="_Toc83646609"/>
+      <w:bookmarkStart w:id="16" w:name="_Toc83646609"/>
       <w:r>
         <w:rPr>
           <w:lang w:eastAsia="en-US"/>
@@ -4052,7 +3809,7 @@
         </w:rPr>
         <w:t>:</w:t>
       </w:r>
-      <w:bookmarkEnd w:id="63"/>
+      <w:bookmarkEnd w:id="16"/>
     </w:p>
     <w:p>
       <w:pPr>
@@ -4090,38 +3847,35 @@
       <w:pPr>
         <w:pStyle w:val="Titre2"/>
         <w:rPr>
-          <w:ins w:id="64" w:author="Boulianne,Vincent (ECCC)" w:date="2021-09-27T10:59:00Z"/>
-          <w:lang w:val="en-CA" w:eastAsia="en-US"/>
-        </w:rPr>
-      </w:pPr>
-      <w:bookmarkStart w:id="65" w:name="_Toc83646610"/>
+          <w:lang w:val="en-CA" w:eastAsia="en-US"/>
+        </w:rPr>
+      </w:pPr>
+      <w:bookmarkStart w:id="17" w:name="_Toc83646610"/>
       <w:r>
         <w:rPr>
           <w:lang w:val="en-CA" w:eastAsia="en-US"/>
         </w:rPr>
         <w:t>Challenges and Issues</w:t>
       </w:r>
-      <w:bookmarkEnd w:id="65"/>
+      <w:bookmarkEnd w:id="17"/>
     </w:p>
     <w:p>
       <w:pPr>
         <w:rPr>
           <w:lang w:val="en-CA" w:eastAsia="en-US"/>
         </w:rPr>
-        <w:pPrChange w:id="66" w:author="Boulianne,Vincent (ECCC)" w:date="2021-09-27T10:59:00Z">
+        <w:pPrChange w:id="18" w:author="Boulianne,Vincent (ECCC)" w:date="2021-09-27T10:59:00Z">
           <w:pPr>
             <w:pStyle w:val="Titre2"/>
           </w:pPr>
         </w:pPrChange>
       </w:pPr>
-      <w:ins w:id="67" w:author="Boulianne,Vincent (ECCC)" w:date="2021-09-27T10:59:00Z">
-        <w:r>
-          <w:rPr>
-            <w:lang w:val="en-CA" w:eastAsia="en-US"/>
-          </w:rPr>
-          <w:t>The choice of a grid based numbering brings its challenges but the greatest hurdles are in heterogeneous nature of the shoreline. While a simple shoreline is easy to process, archipelagoes will prove to be harder.</w:t>
-        </w:r>
-      </w:ins>
+      <w:r>
+        <w:rPr>
+          <w:lang w:val="en-CA" w:eastAsia="en-US"/>
+        </w:rPr>
+        <w:t>The choice of a grid based numbering brings its challenges but the greatest hurdles are in heterogeneous nature of the shoreline. While a simple shoreline is easy to process, archipelagoes will prove to be harder.</w:t>
+      </w:r>
     </w:p>
     <w:p>
       <w:pPr>
@@ -4453,8 +4207,8 @@
           <w:lang w:val="en-CA"/>
         </w:rPr>
       </w:pPr>
-      <w:bookmarkStart w:id="68" w:name="_Ref83629206"/>
-      <w:bookmarkStart w:id="69" w:name="_Ref83629233"/>
+      <w:bookmarkStart w:id="19" w:name="_Ref83629233"/>
+      <w:bookmarkStart w:id="20" w:name="_Ref83629206"/>
       <w:r>
         <w:rPr>
           <w:lang w:val="en-CA"/>
@@ -4492,22 +4246,22 @@
         </w:rPr>
         <w:fldChar w:fldCharType="end"/>
       </w:r>
-      <w:bookmarkEnd w:id="69"/>
+      <w:bookmarkEnd w:id="19"/>
       <w:r>
         <w:rPr>
           <w:lang w:val="en-CA"/>
         </w:rPr>
         <w:t xml:space="preserve">. </w:t>
       </w:r>
-      <w:bookmarkStart w:id="70" w:name="_Ref83629219"/>
+      <w:bookmarkStart w:id="21" w:name="_Ref83629219"/>
       <w:r>
         <w:rPr>
           <w:lang w:val="en-CA"/>
         </w:rPr>
         <w:t>Individual segment</w:t>
       </w:r>
-      <w:bookmarkEnd w:id="68"/>
-      <w:bookmarkEnd w:id="70"/>
+      <w:bookmarkEnd w:id="20"/>
+      <w:bookmarkEnd w:id="21"/>
     </w:p>
     <w:p>
       <w:pPr>
@@ -4531,7 +4285,13 @@
         <w:rPr>
           <w:lang w:val="en-CA" w:eastAsia="en-US"/>
         </w:rPr>
-        <w:t xml:space="preserve">An approach by grid may sometimes lead to </w:t>
+        <w:t xml:space="preserve">An </w:t>
+      </w:r>
+      <w:r>
+        <w:rPr>
+          <w:lang w:val="en-CA" w:eastAsia="en-US"/>
+        </w:rPr>
+        <w:t xml:space="preserve">approach by grid may sometimes lead to </w:t>
       </w:r>
       <w:r>
         <w:rPr>
@@ -4575,14 +4335,12 @@
         </w:rPr>
         <w:t xml:space="preserve"> small. </w:t>
       </w:r>
-      <w:ins w:id="71" w:author="Boulianne,Vincent (ECCC)" w:date="2021-09-27T11:16:00Z">
-        <w:r>
-          <w:rPr>
-            <w:lang w:val="en-CA" w:eastAsia="en-US"/>
-          </w:rPr>
-          <w:t xml:space="preserve">It has been decided that is drawback is acceptable. </w:t>
-        </w:r>
-      </w:ins>
+      <w:r>
+        <w:rPr>
+          <w:lang w:val="en-CA" w:eastAsia="en-US"/>
+        </w:rPr>
+        <w:t xml:space="preserve">It has been decided that is drawback is acceptable. </w:t>
+      </w:r>
     </w:p>
     <w:p>
       <w:pPr>
@@ -4761,14 +4519,14 @@
           <w:lang w:val="en-CA" w:eastAsia="en-US"/>
         </w:rPr>
       </w:pPr>
-      <w:bookmarkStart w:id="72" w:name="_Toc83646611"/>
+      <w:bookmarkStart w:id="22" w:name="_Toc83646611"/>
       <w:r>
         <w:rPr>
           <w:lang w:val="en-CA" w:eastAsia="en-US"/>
         </w:rPr>
         <w:t>Script “Name Segments”</w:t>
       </w:r>
-      <w:bookmarkEnd w:id="72"/>
+      <w:bookmarkEnd w:id="22"/>
     </w:p>
     <w:p>
       <w:pPr>
@@ -5366,7 +5124,7 @@
         </w:rPr>
         <w:t>Pane</w:t>
       </w:r>
-      <w:ins w:id="73" w:author="Boulianne,Vincent (ECCC)" w:date="2021-09-27T11:12:00Z">
+      <w:ins w:id="23" w:author="Boulianne,Vincent (ECCC)" w:date="2021-09-27T11:12:00Z">
         <w:r>
           <w:rPr>
             <w:lang w:val="en-CA" w:eastAsia="en-US"/>
@@ -5410,7 +5168,7 @@
     <w:p>
       <w:pPr>
         <w:rPr>
-          <w:del w:id="74" w:author="Boulianne,Vincent (ECCC)" w:date="2021-09-27T11:17:00Z"/>
+          <w:del w:id="24" w:author="Boulianne,Vincent (ECCC)" w:date="2021-09-27T11:17:00Z"/>
           <w:lang w:val="en-CA" w:eastAsia="en-US"/>
         </w:rPr>
       </w:pPr>
@@ -5418,7 +5176,7 @@
     <w:p>
       <w:pPr>
         <w:rPr>
-          <w:del w:id="75" w:author="Boulianne,Vincent (ECCC)" w:date="2021-09-27T11:17:00Z"/>
+          <w:del w:id="25" w:author="Boulianne,Vincent (ECCC)" w:date="2021-09-27T11:17:00Z"/>
           <w:lang w:val="en-CA" w:eastAsia="en-US"/>
         </w:rPr>
       </w:pPr>
@@ -5437,7 +5195,7 @@
           <w:lang w:val="en-CA" w:eastAsia="en-US"/>
         </w:rPr>
       </w:pPr>
-      <w:bookmarkStart w:id="76" w:name="_Toc83646612"/>
+      <w:bookmarkStart w:id="26" w:name="_Toc83646612"/>
       <w:r>
         <w:rPr>
           <w:lang w:val="en-CA"/>
@@ -5456,7 +5214,7 @@
         </w:rPr>
         <w:t>”</w:t>
       </w:r>
-      <w:bookmarkEnd w:id="76"/>
+      <w:bookmarkEnd w:id="26"/>
     </w:p>
     <w:p>
       <w:pPr>
@@ -5488,14 +5246,12 @@
         </w:rPr>
         <w:t xml:space="preserve">lly edited intermediate number created to correct the sequence. </w:t>
       </w:r>
-      <w:ins w:id="77" w:author="Boulianne,Vincent (ECCC)" w:date="2021-09-27T11:17:00Z">
-        <w:r>
-          <w:rPr>
-            <w:lang w:val="en-CA" w:eastAsia="en-US"/>
-          </w:rPr>
-          <w:t>The process is simple and fast.</w:t>
-        </w:r>
-      </w:ins>
+      <w:r>
+        <w:rPr>
+          <w:lang w:val="en-CA" w:eastAsia="en-US"/>
+        </w:rPr>
+        <w:t>The process is simple and fast.</w:t>
+      </w:r>
     </w:p>
     <w:p>
       <w:pPr>
@@ -5504,19 +5260,18 @@
           <w:lang w:val="en-CA" w:eastAsia="en-US"/>
         </w:rPr>
       </w:pPr>
-      <w:bookmarkStart w:id="78" w:name="_Toc83646613"/>
+      <w:bookmarkStart w:id="27" w:name="_Toc83646613"/>
       <w:r>
         <w:rPr>
           <w:lang w:val="en-CA" w:eastAsia="en-US"/>
         </w:rPr>
         <w:t>Method “By Proximity”</w:t>
       </w:r>
-      <w:bookmarkEnd w:id="78"/>
+      <w:bookmarkEnd w:id="27"/>
     </w:p>
     <w:p>
       <w:pPr>
         <w:rPr>
-          <w:ins w:id="79" w:author="Boulianne,Vincent (ECCC)" w:date="2021-09-27T14:02:00Z"/>
           <w:lang w:val="en-CA" w:eastAsia="en-US"/>
         </w:rPr>
       </w:pPr>
@@ -5526,96 +5281,62 @@
         </w:rPr>
         <w:t>This method names segments according to their respective proximity.</w:t>
       </w:r>
-      <w:ins w:id="80" w:author="Boulianne,Vincent (ECCC)" w:date="2021-09-27T14:21:00Z">
-        <w:r>
-          <w:rPr>
-            <w:lang w:val="en-CA" w:eastAsia="en-US"/>
-          </w:rPr>
-          <w:t xml:space="preserve"> </w:t>
-        </w:r>
-      </w:ins>
-      <w:ins w:id="81" w:author="Boulianne,Vincent (ECCC)" w:date="2021-09-27T14:22:00Z">
-        <w:r>
-          <w:rPr>
-            <w:lang w:val="en-CA" w:eastAsia="en-US"/>
-          </w:rPr>
-          <w:t>Each</w:t>
-        </w:r>
-      </w:ins>
-      <w:ins w:id="82" w:author="Boulianne,Vincent (ECCC)" w:date="2021-09-27T14:21:00Z">
-        <w:r>
-          <w:rPr>
-            <w:lang w:val="en-CA" w:eastAsia="en-US"/>
-          </w:rPr>
-          <w:t xml:space="preserve"> </w:t>
-        </w:r>
-      </w:ins>
-      <w:ins w:id="83" w:author="Boulianne,Vincent (ECCC)" w:date="2021-09-27T14:22:00Z">
-        <w:r>
-          <w:rPr>
-            <w:lang w:val="en-CA" w:eastAsia="en-US"/>
-          </w:rPr>
-          <w:t>segment is</w:t>
-        </w:r>
-      </w:ins>
-      <w:ins w:id="84" w:author="Boulianne,Vincent (ECCC)" w:date="2021-09-27T14:21:00Z">
-        <w:r>
-          <w:rPr>
-            <w:lang w:val="en-CA" w:eastAsia="en-US"/>
-          </w:rPr>
-          <w:t xml:space="preserve"> named based on proximity to the previous segment with the tool “</w:t>
-        </w:r>
-        <w:r>
-          <w:rPr>
-            <w:i/>
-            <w:lang w:val="en-CA" w:eastAsia="en-US"/>
-          </w:rPr>
-          <w:t>Generate Near Table (Analysi</w:t>
-        </w:r>
-        <w:r>
-          <w:rPr>
-            <w:i/>
-            <w:lang w:val="en-CA" w:eastAsia="en-US"/>
-          </w:rPr>
-          <w:t>s)</w:t>
-        </w:r>
-        <w:r>
-          <w:rPr>
-            <w:lang w:val="en-CA" w:eastAsia="en-US"/>
-          </w:rPr>
-          <w:t xml:space="preserve">”. To ensure that a segment is not chosen twice, the script has a temporary feature class of segments remaining that will be processed one after the other until it is empty. </w:t>
-        </w:r>
-      </w:ins>
-      <w:del w:id="85" w:author="Boulianne,Vincent (ECCC)" w:date="2021-09-27T14:23:00Z">
-        <w:r>
-          <w:rPr>
-            <w:lang w:val="en-CA" w:eastAsia="en-US"/>
-          </w:rPr>
-          <w:delText xml:space="preserve"> </w:delText>
-        </w:r>
-      </w:del>
+      <w:r>
+        <w:rPr>
+          <w:lang w:val="en-CA" w:eastAsia="en-US"/>
+        </w:rPr>
+        <w:t xml:space="preserve"> Each</w:t>
+      </w:r>
+      <w:r>
+        <w:rPr>
+          <w:lang w:val="en-CA" w:eastAsia="en-US"/>
+        </w:rPr>
+        <w:t xml:space="preserve"> </w:t>
+      </w:r>
+      <w:r>
+        <w:rPr>
+          <w:lang w:val="en-CA" w:eastAsia="en-US"/>
+        </w:rPr>
+        <w:t>segment is</w:t>
+      </w:r>
+      <w:r>
+        <w:rPr>
+          <w:lang w:val="en-CA" w:eastAsia="en-US"/>
+        </w:rPr>
+        <w:t xml:space="preserve"> named based on proximity to the previous segment with the tool “</w:t>
+      </w:r>
+      <w:r>
+        <w:rPr>
+          <w:i/>
+          <w:lang w:val="en-CA" w:eastAsia="en-US"/>
+        </w:rPr>
+        <w:t>Generate Near Table (Analysi</w:t>
+      </w:r>
+      <w:r>
+        <w:rPr>
+          <w:i/>
+          <w:lang w:val="en-CA" w:eastAsia="en-US"/>
+        </w:rPr>
+        <w:t>s)</w:t>
+      </w:r>
+      <w:r>
+        <w:rPr>
+          <w:lang w:val="en-CA" w:eastAsia="en-US"/>
+        </w:rPr>
+        <w:t xml:space="preserve">”. To ensure that a segment is not chosen twice, the script has a temporary feature class of segments remaining that will be processed one after the other until it is empty. </w:t>
+      </w:r>
       <w:r>
         <w:rPr>
           <w:lang w:val="en-CA" w:eastAsia="en-US"/>
         </w:rPr>
         <w:t>Adjoining segments have the distance “0” so a continuous shoreline will be named sequentially</w:t>
       </w:r>
-      <w:ins w:id="86" w:author="Boulianne,Vincent (ECCC)" w:date="2021-09-27T14:03:00Z">
-        <w:r>
-          <w:rPr>
-            <w:lang w:val="en-CA" w:eastAsia="en-US"/>
-          </w:rPr>
-          <w:t xml:space="preserve"> without space between numbers</w:t>
-        </w:r>
-      </w:ins>
-      <w:del w:id="87" w:author="Boulianne,Vincent (ECCC)" w:date="2021-09-27T14:22:00Z">
-        <w:r>
-          <w:rPr>
-            <w:lang w:val="en-CA" w:eastAsia="en-US"/>
-          </w:rPr>
-          <w:delText xml:space="preserve">. </w:delText>
-        </w:r>
-      </w:del>
+      <w:r>
+        <w:rPr>
+          <w:lang w:val="en-CA" w:eastAsia="en-US"/>
+        </w:rPr>
+        <w:t xml:space="preserve"> without space between numbers</w:t>
+      </w:r>
     </w:p>
     <w:p>
       <w:pPr>
@@ -5623,92 +5344,54 @@
           <w:lang w:val="en-CA" w:eastAsia="en-US"/>
         </w:rPr>
       </w:pPr>
-      <w:del w:id="88" w:author="Boulianne,Vincent (ECCC)" w:date="2021-09-27T14:23:00Z">
-        <w:r>
-          <w:rPr>
-            <w:lang w:val="en-CA" w:eastAsia="en-US"/>
-          </w:rPr>
-          <w:delText>There are, however,</w:delText>
-        </w:r>
-        <w:r>
-          <w:rPr>
-            <w:lang w:val="en-CA" w:eastAsia="en-US"/>
-          </w:rPr>
-          <w:delText xml:space="preserve"> two</w:delText>
-        </w:r>
-      </w:del>
-      <w:ins w:id="89" w:author="Boulianne,Vincent (ECCC)" w:date="2021-09-27T14:23:00Z">
-        <w:r>
-          <w:rPr>
-            <w:lang w:val="en-CA" w:eastAsia="en-US"/>
-          </w:rPr>
-          <w:t>Two</w:t>
-        </w:r>
-      </w:ins>
+      <w:r>
+        <w:rPr>
+          <w:lang w:val="en-CA" w:eastAsia="en-US"/>
+        </w:rPr>
+        <w:t>Two</w:t>
+      </w:r>
       <w:r>
         <w:rPr>
           <w:lang w:val="en-CA" w:eastAsia="en-US"/>
         </w:rPr>
         <w:t xml:space="preserve"> ways</w:t>
       </w:r>
-      <w:ins w:id="90" w:author="Boulianne,Vincent (ECCC)" w:date="2021-09-27T14:23:00Z">
-        <w:r>
-          <w:rPr>
-            <w:lang w:val="en-CA" w:eastAsia="en-US"/>
-          </w:rPr>
-          <w:t xml:space="preserve"> were designed </w:t>
-        </w:r>
-      </w:ins>
+      <w:r>
+        <w:rPr>
+          <w:lang w:val="en-CA" w:eastAsia="en-US"/>
+        </w:rPr>
+        <w:t xml:space="preserve"> were designed </w:t>
+      </w:r>
       <w:r>
         <w:rPr>
           <w:lang w:val="en-CA" w:eastAsia="en-US"/>
         </w:rPr>
         <w:t xml:space="preserve"> </w:t>
       </w:r>
-      <w:del w:id="91" w:author="Boulianne,Vincent (ECCC)" w:date="2021-09-27T14:23:00Z">
-        <w:r>
-          <w:rPr>
-            <w:lang w:val="en-CA" w:eastAsia="en-US"/>
-          </w:rPr>
-          <w:delText xml:space="preserve">of </w:delText>
-        </w:r>
-      </w:del>
-      <w:ins w:id="92" w:author="Boulianne,Vincent (ECCC)" w:date="2021-09-27T14:23:00Z">
-        <w:r>
-          <w:rPr>
-            <w:lang w:val="en-CA" w:eastAsia="en-US"/>
-          </w:rPr>
-          <w:t>to</w:t>
-        </w:r>
-        <w:r>
-          <w:rPr>
-            <w:lang w:val="en-CA" w:eastAsia="en-US"/>
-          </w:rPr>
-          <w:t xml:space="preserve"> </w:t>
-        </w:r>
-      </w:ins>
+      <w:r>
+        <w:rPr>
+          <w:lang w:val="en-CA" w:eastAsia="en-US"/>
+        </w:rPr>
+        <w:t>to</w:t>
+      </w:r>
+      <w:r>
+        <w:rPr>
+          <w:lang w:val="en-CA" w:eastAsia="en-US"/>
+        </w:rPr>
+        <w:t xml:space="preserve"> </w:t>
+      </w:r>
       <w:r>
         <w:rPr>
           <w:lang w:val="en-CA" w:eastAsia="en-US"/>
         </w:rPr>
         <w:t>choos</w:t>
       </w:r>
-      <w:ins w:id="93" w:author="Boulianne,Vincent (ECCC)" w:date="2021-09-27T14:24:00Z">
-        <w:r>
-          <w:rPr>
-            <w:lang w:val="en-CA" w:eastAsia="en-US"/>
-          </w:rPr>
-          <w:t>e</w:t>
-        </w:r>
-      </w:ins>
-      <w:del w:id="94" w:author="Boulianne,Vincent (ECCC)" w:date="2021-09-27T14:24:00Z">
-        <w:r>
-          <w:rPr>
-            <w:lang w:val="en-CA" w:eastAsia="en-US"/>
-          </w:rPr>
-          <w:delText>ing</w:delText>
-        </w:r>
-      </w:del>
+      <w:r>
+        <w:rPr>
+          <w:lang w:val="en-CA" w:eastAsia="en-US"/>
+        </w:rPr>
+        <w:t>e</w:t>
+      </w:r>
       <w:r>
         <w:rPr>
           <w:lang w:val="en-CA" w:eastAsia="en-US"/>
@@ -5809,21 +5492,7 @@
         <w:rPr>
           <w:lang w:val="en-CA" w:eastAsia="en-US"/>
         </w:rPr>
-        <w:t xml:space="preserve">r intensive, this approach deal with the </w:t>
-      </w:r>
-      <w:del w:id="95" w:author="Boulianne,Vincent (ECCC)" w:date="2021-09-27T14:24:00Z">
-        <w:r>
-          <w:rPr>
-            <w:lang w:val="en-CA" w:eastAsia="en-US"/>
-          </w:rPr>
-          <w:delText xml:space="preserve">difficult </w:delText>
-        </w:r>
-      </w:del>
-      <w:r>
-        <w:rPr>
-          <w:lang w:val="en-CA" w:eastAsia="en-US"/>
-        </w:rPr>
-        <w:t>issue of determining what segme</w:t>
+        <w:t>r intensive, this approach deal with the issue of determining what segme</w:t>
       </w:r>
       <w:r>
         <w:rPr>
@@ -5831,64 +5500,48 @@
         </w:rPr>
         <w:t xml:space="preserve">nts to use as a starting point in each sector. The following </w:t>
       </w:r>
-      <w:ins w:id="96" w:author="Boulianne,Vincent (ECCC)" w:date="2021-09-27T14:24:00Z">
-        <w:r>
-          <w:rPr>
-            <w:lang w:val="en-CA" w:eastAsia="en-US"/>
-          </w:rPr>
-          <w:t xml:space="preserve">section </w:t>
-        </w:r>
-      </w:ins>
+      <w:r>
+        <w:rPr>
+          <w:lang w:val="en-CA" w:eastAsia="en-US"/>
+        </w:rPr>
+        <w:t xml:space="preserve">section </w:t>
+      </w:r>
       <w:r>
         <w:rPr>
           <w:lang w:val="en-CA" w:eastAsia="en-US"/>
         </w:rPr>
         <w:t>describe</w:t>
       </w:r>
-      <w:ins w:id="97" w:author="Boulianne,Vincent (ECCC)" w:date="2021-09-27T14:24:00Z">
-        <w:r>
-          <w:rPr>
-            <w:lang w:val="en-CA" w:eastAsia="en-US"/>
-          </w:rPr>
-          <w:t>s</w:t>
-        </w:r>
-      </w:ins>
+      <w:r>
+        <w:rPr>
+          <w:lang w:val="en-CA" w:eastAsia="en-US"/>
+        </w:rPr>
+        <w:t>s</w:t>
+      </w:r>
       <w:r>
         <w:rPr>
           <w:lang w:val="en-CA" w:eastAsia="en-US"/>
         </w:rPr>
         <w:t xml:space="preserve"> the method to set the first segment in </w:t>
       </w:r>
-      <w:del w:id="98" w:author="Boulianne,Vincent (ECCC)" w:date="2021-09-27T14:24:00Z">
-        <w:r>
-          <w:rPr>
-            <w:lang w:val="en-CA" w:eastAsia="en-US"/>
-          </w:rPr>
-          <w:delText xml:space="preserve">each </w:delText>
-        </w:r>
-      </w:del>
-      <w:ins w:id="99" w:author="Boulianne,Vincent (ECCC)" w:date="2021-09-27T14:24:00Z">
-        <w:r>
-          <w:rPr>
-            <w:lang w:val="en-CA" w:eastAsia="en-US"/>
-          </w:rPr>
-          <w:t xml:space="preserve">a </w:t>
-        </w:r>
-      </w:ins>
+      <w:r>
+        <w:rPr>
+          <w:lang w:val="en-CA" w:eastAsia="en-US"/>
+        </w:rPr>
+        <w:t xml:space="preserve">a </w:t>
+      </w:r>
       <w:r>
         <w:rPr>
           <w:lang w:val="en-CA" w:eastAsia="en-US"/>
         </w:rPr>
         <w:t>sector.</w:t>
       </w:r>
-      <w:ins w:id="100" w:author="Boulianne,Vincent (ECCC)" w:date="2021-09-27T14:02:00Z">
-        <w:r>
-          <w:rPr>
-            <w:lang w:val="en-CA" w:eastAsia="en-US"/>
-          </w:rPr>
-          <w:t xml:space="preserve"> </w:t>
-        </w:r>
-      </w:ins>
+      <w:r>
+        <w:rPr>
+          <w:lang w:val="en-CA" w:eastAsia="en-US"/>
+        </w:rPr>
+        <w:t xml:space="preserve"> </w:t>
+      </w:r>
     </w:p>
     <w:p>
       <w:pPr>
@@ -5897,14 +5550,14 @@
           <w:lang w:eastAsia="en-US"/>
         </w:rPr>
       </w:pPr>
-      <w:bookmarkStart w:id="101" w:name="_Toc83646614"/>
+      <w:bookmarkStart w:id="28" w:name="_Toc83646614"/>
       <w:r>
         <w:rPr>
           <w:lang w:eastAsia="en-US"/>
         </w:rPr>
         <w:t>Set sector_first_segment</w:t>
       </w:r>
-      <w:bookmarkEnd w:id="101"/>
+      <w:bookmarkEnd w:id="28"/>
     </w:p>
     <w:p>
       <w:pPr>
@@ -5918,14 +5571,12 @@
         </w:rPr>
         <w:t>The first step is to add a field (</w:t>
       </w:r>
-      <w:ins w:id="102" w:author="Boulianne,Vincent (ECCC)" w:date="2021-09-27T13:45:00Z">
-        <w:r>
-          <w:rPr>
-            <w:lang w:val="en-CA" w:eastAsia="en-US"/>
-          </w:rPr>
-          <w:t xml:space="preserve">type </w:t>
-        </w:r>
-      </w:ins>
+      <w:r>
+        <w:rPr>
+          <w:lang w:val="en-CA" w:eastAsia="en-US"/>
+        </w:rPr>
+        <w:t xml:space="preserve">type </w:t>
+      </w:r>
       <w:r>
         <w:rPr>
           <w:lang w:val="en-CA" w:eastAsia="en-US"/>
@@ -6058,7 +5709,7 @@
     <w:p>
       <w:pPr>
         <w:rPr>
-          <w:ins w:id="103" w:author="Boulianne,Vincent (ECCC)" w:date="2021-09-27T13:46:00Z"/>
+          <w:ins w:id="29" w:author="Boulianne,Vincent (ECCC)" w:date="2021-09-27T13:46:00Z"/>
           <w:lang w:val="en-CA" w:eastAsia="en-US"/>
         </w:rPr>
       </w:pPr>
@@ -6135,7 +5786,7 @@
           <w:lang w:val="en-CA" w:eastAsia="en-US"/>
         </w:rPr>
       </w:pPr>
-      <w:ins w:id="104" w:author="Boulianne,Vincent (ECCC)" w:date="2021-09-27T14:00:00Z">
+      <w:ins w:id="30" w:author="Boulianne,Vincent (ECCC)" w:date="2021-09-27T14:00:00Z">
         <w:r>
           <w:rPr>
             <w:lang w:val="en-CA" w:eastAsia="en-US"/>
@@ -6147,7 +5798,15 @@
         <w:rPr>
           <w:lang w:val="en-CA" w:eastAsia="en-US"/>
         </w:rPr>
-        <w:t xml:space="preserve">n the figure below, it can be seen that the first segment would be to the left for the northern shore and to the right for the southern shore. </w:t>
+        <w:t>n the figure below, it can be seen that the firs</w:t>
+      </w:r>
+      <w:bookmarkStart w:id="31" w:name="_GoBack"/>
+      <w:bookmarkEnd w:id="31"/>
+      <w:r>
+        <w:rPr>
+          <w:lang w:val="en-CA" w:eastAsia="en-US"/>
+        </w:rPr>
+        <w:t xml:space="preserve">t segment would be to the left for the northern shore and to the right for the southern shore. </w:t>
       </w:r>
       <w:r>
         <w:rPr>
@@ -6302,44 +5961,24 @@
         </w:rPr>
         <w:t xml:space="preserve">Once the edit has been made, </w:t>
       </w:r>
-      <w:ins w:id="105" w:author="Boulianne,Vincent (ECCC)" w:date="2021-09-27T14:25:00Z">
-        <w:r>
-          <w:rPr>
-            <w:lang w:val="en-CA" w:eastAsia="en-US"/>
-          </w:rPr>
-          <w:t>the feature class</w:t>
-        </w:r>
-      </w:ins>
-      <w:del w:id="106" w:author="Boulianne,Vincent (ECCC)" w:date="2021-09-27T14:25:00Z">
-        <w:r>
-          <w:rPr>
-            <w:lang w:val="en-CA" w:eastAsia="en-US"/>
-          </w:rPr>
-          <w:delText>it</w:delText>
-        </w:r>
-      </w:del>
+      <w:r>
+        <w:rPr>
+          <w:lang w:val="en-CA" w:eastAsia="en-US"/>
+        </w:rPr>
+        <w:t>the feature class</w:t>
+      </w:r>
       <w:r>
         <w:rPr>
           <w:lang w:val="en-CA" w:eastAsia="en-US"/>
         </w:rPr>
         <w:t xml:space="preserve"> can be saved</w:t>
       </w:r>
-      <w:ins w:id="107" w:author="Boulianne,Vincent (ECCC)" w:date="2021-09-27T14:25:00Z">
-        <w:r>
-          <w:rPr>
-            <w:lang w:val="en-CA" w:eastAsia="en-US"/>
-          </w:rPr>
-          <w:t xml:space="preserve"> and used in the script</w:t>
-        </w:r>
-      </w:ins>
-      <w:del w:id="108" w:author="Boulianne,Vincent (ECCC)" w:date="2021-09-27T14:25:00Z">
-        <w:r>
-          <w:rPr>
-            <w:lang w:val="en-CA" w:eastAsia="en-US"/>
-          </w:rPr>
-          <w:delText xml:space="preserve">. </w:delText>
-        </w:r>
-      </w:del>
+      <w:r>
+        <w:rPr>
+          <w:lang w:val="en-CA" w:eastAsia="en-US"/>
+        </w:rPr>
+        <w:t xml:space="preserve"> and used in the script</w:t>
+      </w:r>
     </w:p>
     <w:p>
       <w:pPr>
@@ -6347,46 +5986,24 @@
           <w:lang w:val="en-CA" w:eastAsia="en-US"/>
         </w:rPr>
       </w:pPr>
-      <w:ins w:id="109" w:author="Boulianne,Vincent (ECCC)" w:date="2021-09-27T14:01:00Z">
-        <w:r>
-          <w:rPr>
-            <w:lang w:val="en-CA" w:eastAsia="en-US"/>
-          </w:rPr>
-          <w:t xml:space="preserve">To start the script with manually edited first segments, </w:t>
-        </w:r>
-      </w:ins>
-      <w:ins w:id="110" w:author="Boulianne,Vincent (ECCC)" w:date="2021-09-27T14:03:00Z">
-        <w:r>
-          <w:rPr>
-            <w:lang w:val="en-CA" w:eastAsia="en-US"/>
-          </w:rPr>
-          <w:t xml:space="preserve">choose the method “By Proximity”. The script will detect the presence of the field </w:t>
-        </w:r>
-      </w:ins>
-      <w:ins w:id="111" w:author="Boulianne,Vincent (ECCC)" w:date="2021-09-27T14:04:00Z">
-        <w:r>
-          <w:rPr>
-            <w:lang w:val="en-CA" w:eastAsia="en-US"/>
-          </w:rPr>
-          <w:t>“sector first segment” and verify if a first segment has been set</w:t>
-        </w:r>
-      </w:ins>
-      <w:ins w:id="112" w:author="Boulianne,Vincent (ECCC)" w:date="2021-09-27T14:25:00Z">
-        <w:r>
-          <w:rPr>
-            <w:lang w:val="en-CA" w:eastAsia="en-US"/>
-          </w:rPr>
-          <w:t xml:space="preserve"> in each sector</w:t>
-        </w:r>
-      </w:ins>
-      <w:ins w:id="113" w:author="Boulianne,Vincent (ECCC)" w:date="2021-09-27T14:04:00Z">
-        <w:r>
-          <w:rPr>
-            <w:lang w:val="en-CA" w:eastAsia="en-US"/>
-          </w:rPr>
-          <w:t xml:space="preserve">. </w:t>
-        </w:r>
-      </w:ins>
+      <w:r>
+        <w:rPr>
+          <w:lang w:val="en-CA" w:eastAsia="en-US"/>
+        </w:rPr>
+        <w:t>To start the script with manually edited first segments, choose the method “By Proximity”. The script will detect the presence of the field “sector first segment” and verify if a first segment has been set</w:t>
+      </w:r>
+      <w:r>
+        <w:rPr>
+          <w:lang w:val="en-CA" w:eastAsia="en-US"/>
+        </w:rPr>
+        <w:t xml:space="preserve"> in each sector</w:t>
+      </w:r>
+      <w:r>
+        <w:rPr>
+          <w:lang w:val="en-CA" w:eastAsia="en-US"/>
+        </w:rPr>
+        <w:t xml:space="preserve">. </w:t>
+      </w:r>
       <w:r>
         <w:rPr>
           <w:lang w:val="en-CA" w:eastAsia="en-US"/>
@@ -6397,55 +6014,47 @@
     <w:p>
       <w:pPr>
         <w:rPr>
-          <w:del w:id="114" w:author="Boulianne,Vincent (ECCC)" w:date="2021-09-27T14:01:00Z"/>
           <w:lang w:val="en-CA" w:eastAsia="en-US"/>
         </w:rPr>
       </w:pPr>
     </w:p>
     <w:p>
       <w:pPr>
-        <w:rPr>
-          <w:lang w:val="en-CA" w:eastAsia="en-US"/>
-        </w:rPr>
-      </w:pPr>
+        <w:pStyle w:val="Titre1"/>
+        <w:rPr>
+          <w:lang w:val="en-CA" w:eastAsia="en-US"/>
+        </w:rPr>
+      </w:pPr>
+      <w:bookmarkStart w:id="32" w:name="_Toc83646615"/>
+      <w:r>
+        <w:rPr>
+          <w:lang w:val="en-CA" w:eastAsia="en-US"/>
+        </w:rPr>
+        <w:t>Results</w:t>
+      </w:r>
+      <w:r>
+        <w:rPr>
+          <w:lang w:val="en-CA" w:eastAsia="en-US"/>
+        </w:rPr>
+        <w:t xml:space="preserve"> and Discussion</w:t>
+      </w:r>
+      <w:bookmarkEnd w:id="32"/>
     </w:p>
     <w:p>
       <w:pPr>
-        <w:pStyle w:val="Titre1"/>
-        <w:rPr>
-          <w:lang w:val="en-CA" w:eastAsia="en-US"/>
-        </w:rPr>
-      </w:pPr>
-      <w:bookmarkStart w:id="115" w:name="_Toc83646615"/>
-      <w:r>
-        <w:rPr>
-          <w:lang w:val="en-CA" w:eastAsia="en-US"/>
-        </w:rPr>
-        <w:t>Results</w:t>
-      </w:r>
-      <w:r>
-        <w:rPr>
-          <w:lang w:val="en-CA" w:eastAsia="en-US"/>
-        </w:rPr>
-        <w:t xml:space="preserve"> and Discussion</w:t>
-      </w:r>
-      <w:bookmarkEnd w:id="115"/>
-    </w:p>
-    <w:p>
-      <w:pPr>
         <w:pStyle w:val="Titre2"/>
         <w:rPr>
           <w:lang w:val="en-CA" w:eastAsia="en-US"/>
         </w:rPr>
       </w:pPr>
-      <w:bookmarkStart w:id="116" w:name="_Toc83646616"/>
+      <w:bookmarkStart w:id="33" w:name="_Toc83646616"/>
       <w:r>
         <w:rPr>
           <w:lang w:val="en-CA" w:eastAsia="en-US"/>
         </w:rPr>
         <w:t>Method 1: By Ordering Field.</w:t>
       </w:r>
-      <w:bookmarkEnd w:id="116"/>
+      <w:bookmarkEnd w:id="33"/>
       <w:r>
         <w:rPr>
           <w:lang w:val="en-CA" w:eastAsia="en-US"/>
@@ -7167,14 +6776,14 @@
           <w:lang w:val="en-CA" w:eastAsia="en-US"/>
         </w:rPr>
       </w:pPr>
-      <w:bookmarkStart w:id="117" w:name="_Toc83646617"/>
+      <w:bookmarkStart w:id="34" w:name="_Toc83646617"/>
       <w:r>
         <w:rPr>
           <w:lang w:val="en-CA" w:eastAsia="en-US"/>
         </w:rPr>
         <w:t>Method 2: By Proximity</w:t>
       </w:r>
-      <w:bookmarkEnd w:id="117"/>
+      <w:bookmarkEnd w:id="34"/>
     </w:p>
     <w:p>
       <w:pPr>
@@ -7194,22 +6803,24 @@
         </w:rPr>
         <w:t xml:space="preserve"> the shoreline is simple, the sequential naming is appropriate. </w:t>
       </w:r>
-      <w:ins w:id="118" w:author="Boulianne,Vincent (ECCC)" w:date="2021-09-27T11:32:00Z">
-        <w:r>
-          <w:rPr>
-            <w:lang w:val="en-CA" w:eastAsia="en-US"/>
-          </w:rPr>
-          <w:t>In more complex geographies,t</w:t>
-        </w:r>
-      </w:ins>
-      <w:del w:id="119" w:author="Boulianne,Vincent (ECCC)" w:date="2021-09-27T11:32:00Z">
-        <w:r>
-          <w:rPr>
-            <w:lang w:val="en-CA" w:eastAsia="en-US"/>
-          </w:rPr>
-          <w:delText>T</w:delText>
-        </w:r>
-      </w:del>
+      <w:r>
+        <w:rPr>
+          <w:lang w:val="en-CA" w:eastAsia="en-US"/>
+        </w:rPr>
+        <w:t>In more complex geographies,</w:t>
+      </w:r>
+      <w:r>
+        <w:rPr>
+          <w:lang w:val="en-CA" w:eastAsia="en-US"/>
+        </w:rPr>
+        <w:t xml:space="preserve"> </w:t>
+      </w:r>
+      <w:r>
+        <w:rPr>
+          <w:lang w:val="en-CA" w:eastAsia="en-US"/>
+        </w:rPr>
+        <w:t>t</w:t>
+      </w:r>
       <w:r>
         <w:rPr>
           <w:lang w:val="en-CA" w:eastAsia="en-US"/>
@@ -7234,20 +6845,6 @@
         </w:rPr>
         <w:t xml:space="preserve">, </w:t>
       </w:r>
-      <w:del w:id="120" w:author="Boulianne,Vincent (ECCC)" w:date="2021-09-27T11:32:00Z">
-        <w:r>
-          <w:rPr>
-            <w:lang w:val="en-CA" w:eastAsia="en-US"/>
-          </w:rPr>
-          <w:delText>however,</w:delText>
-        </w:r>
-        <w:r>
-          <w:rPr>
-            <w:lang w:val="en-CA" w:eastAsia="en-US"/>
-          </w:rPr>
-          <w:delText xml:space="preserve"> </w:delText>
-        </w:r>
-      </w:del>
       <w:r>
         <w:rPr>
           <w:lang w:val="en-CA" w:eastAsia="en-US"/>
@@ -7296,52 +6893,24 @@
         </w:rPr>
         <w:t xml:space="preserve"> number much different from “continental segments” close to it</w:t>
       </w:r>
-      <w:ins w:id="121" w:author="Boulianne,Vincent (ECCC)" w:date="2021-09-27T11:14:00Z">
-        <w:r>
-          <w:rPr>
-            <w:lang w:val="en-CA" w:eastAsia="en-US"/>
-          </w:rPr>
-          <w:t xml:space="preserve"> (fig. 6)</w:t>
-        </w:r>
-      </w:ins>
+      <w:r>
+        <w:rPr>
+          <w:lang w:val="en-CA" w:eastAsia="en-US"/>
+        </w:rPr>
+        <w:t xml:space="preserve"> (fig. 6)</w:t>
+      </w:r>
       <w:r>
         <w:rPr>
           <w:lang w:val="en-CA" w:eastAsia="en-US"/>
         </w:rPr>
         <w:t>.</w:t>
       </w:r>
-      <w:ins w:id="122" w:author="Boulianne,Vincent (ECCC)" w:date="2021-09-27T11:34:00Z">
-        <w:r>
-          <w:rPr>
-            <w:lang w:val="en-CA" w:eastAsia="en-US"/>
-          </w:rPr>
-          <w:t xml:space="preserve"> It has also processed the segments in a zigzag. </w:t>
-        </w:r>
-      </w:ins>
-      <w:ins w:id="123" w:author="Boulianne,Vincent (ECCC)" w:date="2021-09-27T11:35:00Z">
-        <w:r>
-          <w:rPr>
-            <w:lang w:val="en-CA" w:eastAsia="en-US"/>
-          </w:rPr>
-          <w:t>Once the last continental segment have been named, it starts naming</w:t>
-        </w:r>
-      </w:ins>
-      <w:ins w:id="124" w:author="Boulianne,Vincent (ECCC)" w:date="2021-09-27T11:36:00Z">
-        <w:r>
-          <w:rPr>
-            <w:lang w:val="en-CA" w:eastAsia="en-US"/>
-          </w:rPr>
-          <w:t xml:space="preserve"> insular segments close </w:t>
-        </w:r>
-      </w:ins>
-      <w:ins w:id="125" w:author="Boulianne,Vincent (ECCC)" w:date="2021-09-27T11:37:00Z">
-        <w:r>
-          <w:rPr>
-            <w:lang w:val="en-CA" w:eastAsia="en-US"/>
-          </w:rPr>
-          <w:t>to it.</w:t>
-        </w:r>
-      </w:ins>
+      <w:r>
+        <w:rPr>
+          <w:lang w:val="en-CA" w:eastAsia="en-US"/>
+        </w:rPr>
+        <w:t xml:space="preserve"> It has also processed the segments in a zigzag. Once the last continental segment have been named, it starts naming insular segments close to it.</w:t>
+      </w:r>
     </w:p>
     <w:p>
       <w:pPr>
@@ -7438,104 +7007,81 @@
     <w:p>
       <w:pPr>
         <w:rPr>
-          <w:ins w:id="126" w:author="Boulianne,Vincent (ECCC)" w:date="2021-09-27T11:33:00Z"/>
-          <w:lang w:val="en-CA" w:eastAsia="en-US"/>
-        </w:rPr>
-      </w:pPr>
-      <w:ins w:id="127" w:author="Boulianne,Vincent (ECCC)" w:date="2021-09-27T13:24:00Z">
-        <w:r>
-          <w:rPr>
-            <w:lang w:val="en-CA" w:eastAsia="en-US"/>
-          </w:rPr>
-          <w:t>Setting the first segment of a sector gives a b</w:t>
-        </w:r>
-      </w:ins>
-      <w:ins w:id="128" w:author="Boulianne,Vincent (ECCC)" w:date="2021-09-27T13:43:00Z">
-        <w:r>
-          <w:rPr>
-            <w:lang w:val="en-CA" w:eastAsia="en-US"/>
-          </w:rPr>
-          <w:t>et</w:t>
-        </w:r>
-      </w:ins>
-      <w:ins w:id="129" w:author="Boulianne,Vincent (ECCC)" w:date="2021-09-27T13:24:00Z">
-        <w:r>
-          <w:rPr>
-            <w:lang w:val="en-CA" w:eastAsia="en-US"/>
-          </w:rPr>
-          <w:t>ter results</w:t>
-        </w:r>
-      </w:ins>
-      <w:ins w:id="130" w:author="Boulianne,Vincent (ECCC)" w:date="2021-09-27T13:43:00Z">
-        <w:r>
-          <w:rPr>
-            <w:lang w:val="en-CA" w:eastAsia="en-US"/>
-          </w:rPr>
-          <w:t>. To exemplify,</w:t>
-        </w:r>
-      </w:ins>
-      <w:ins w:id="131" w:author="Boulianne,Vincent (ECCC)" w:date="2021-09-27T13:25:00Z">
-        <w:r>
-          <w:rPr>
-            <w:lang w:val="en-CA" w:eastAsia="en-US"/>
-          </w:rPr>
-          <w:t xml:space="preserve"> one </w:t>
-        </w:r>
-      </w:ins>
-      <w:ins w:id="132" w:author="Boulianne,Vincent (ECCC)" w:date="2021-09-27T11:33:00Z">
-        <w:r>
-          <w:rPr>
-            <w:lang w:val="en-CA" w:eastAsia="en-US"/>
-          </w:rPr>
-          <w:t xml:space="preserve">case has been found </w:t>
-        </w:r>
-      </w:ins>
-      <w:ins w:id="133" w:author="Boulianne,Vincent (ECCC)" w:date="2021-09-27T13:43:00Z">
-        <w:r>
-          <w:rPr>
-            <w:lang w:val="en-CA" w:eastAsia="en-US"/>
-          </w:rPr>
-          <w:t>where</w:t>
-        </w:r>
-      </w:ins>
-      <w:ins w:id="134" w:author="Boulianne,Vincent (ECCC)" w:date="2021-09-27T11:33:00Z">
-        <w:r>
-          <w:rPr>
-            <w:lang w:val="en-CA" w:eastAsia="en-US"/>
-          </w:rPr>
-          <w:t xml:space="preserve"> the first segment was a small island in the middle of the sector</w:t>
-        </w:r>
-      </w:ins>
-      <w:ins w:id="135" w:author="Boulianne,Vincent (ECCC)" w:date="2021-09-27T13:43:00Z">
-        <w:r>
-          <w:rPr>
-            <w:lang w:val="en-CA" w:eastAsia="en-US"/>
-          </w:rPr>
-          <w:t xml:space="preserve"> and</w:t>
-        </w:r>
-      </w:ins>
-      <w:ins w:id="136" w:author="Boulianne,Vincent (ECCC)" w:date="2021-09-27T11:33:00Z">
-        <w:r>
-          <w:rPr>
-            <w:lang w:val="en-CA" w:eastAsia="en-US"/>
-          </w:rPr>
-          <w:t xml:space="preserve"> whose OBJECTID was very different from close segments.</w:t>
-        </w:r>
-      </w:ins>
-      <w:ins w:id="137" w:author="Boulianne,Vincent (ECCC)" w:date="2021-09-27T13:25:00Z">
-        <w:r>
-          <w:rPr>
-            <w:lang w:val="en-CA" w:eastAsia="en-US"/>
-          </w:rPr>
-          <w:t xml:space="preserve"> It created a chaotic n</w:t>
-        </w:r>
-        <w:r>
-          <w:rPr>
-            <w:lang w:val="en-CA" w:eastAsia="en-US"/>
-          </w:rPr>
-          <w:t>umbering going in one westward and then when the limit of the sector was reached named the segments eastward.</w:t>
-        </w:r>
-      </w:ins>
+          <w:lang w:val="en-CA" w:eastAsia="en-US"/>
+        </w:rPr>
+      </w:pPr>
+      <w:r>
+        <w:rPr>
+          <w:lang w:val="en-CA" w:eastAsia="en-US"/>
+        </w:rPr>
+        <w:t>Setting the first segment of a sector gives a b</w:t>
+      </w:r>
+      <w:r>
+        <w:rPr>
+          <w:lang w:val="en-CA" w:eastAsia="en-US"/>
+        </w:rPr>
+        <w:t>et</w:t>
+      </w:r>
+      <w:r>
+        <w:rPr>
+          <w:lang w:val="en-CA" w:eastAsia="en-US"/>
+        </w:rPr>
+        <w:t>ter results</w:t>
+      </w:r>
+      <w:r>
+        <w:rPr>
+          <w:lang w:val="en-CA" w:eastAsia="en-US"/>
+        </w:rPr>
+        <w:t>. To exemplify,</w:t>
+      </w:r>
+      <w:r>
+        <w:rPr>
+          <w:lang w:val="en-CA" w:eastAsia="en-US"/>
+        </w:rPr>
+        <w:t xml:space="preserve"> one </w:t>
+      </w:r>
+      <w:r>
+        <w:rPr>
+          <w:lang w:val="en-CA" w:eastAsia="en-US"/>
+        </w:rPr>
+        <w:t xml:space="preserve">case has been found </w:t>
+      </w:r>
+      <w:r>
+        <w:rPr>
+          <w:lang w:val="en-CA" w:eastAsia="en-US"/>
+        </w:rPr>
+        <w:t>where</w:t>
+      </w:r>
+      <w:r>
+        <w:rPr>
+          <w:lang w:val="en-CA" w:eastAsia="en-US"/>
+        </w:rPr>
+        <w:t xml:space="preserve"> the first segment was a small island in the middle of the sector</w:t>
+      </w:r>
+      <w:r>
+        <w:rPr>
+          <w:lang w:val="en-CA" w:eastAsia="en-US"/>
+        </w:rPr>
+        <w:t xml:space="preserve"> and</w:t>
+      </w:r>
+      <w:r>
+        <w:rPr>
+          <w:lang w:val="en-CA" w:eastAsia="en-US"/>
+        </w:rPr>
+        <w:t xml:space="preserve"> whose OBJECTID was very different from close segments.</w:t>
+      </w:r>
+      <w:r>
+        <w:rPr>
+          <w:lang w:val="en-CA" w:eastAsia="en-US"/>
+        </w:rPr>
+        <w:t xml:space="preserve"> It created a chaotic n</w:t>
+      </w:r>
+      <w:r>
+        <w:rPr>
+          <w:lang w:val="en-CA" w:eastAsia="en-US"/>
+        </w:rPr>
+        <w:t>umbering going in one westward and then when the limit of the sector was reached named the segments eastward.</w:t>
+      </w:r>
     </w:p>
     <w:p>
       <w:pPr>
@@ -7551,7 +7097,7 @@
           <w:lang w:val="en-CA"/>
         </w:rPr>
       </w:pPr>
-      <w:bookmarkStart w:id="138" w:name="_Toc83646618"/>
+      <w:bookmarkStart w:id="35" w:name="_Toc83646618"/>
       <w:r>
         <w:rPr>
           <w:lang w:val="en-CA"/>
@@ -7576,7 +7122,7 @@
         </w:rPr>
         <w:t xml:space="preserve"> and remaining work</w:t>
       </w:r>
-      <w:bookmarkEnd w:id="138"/>
+      <w:bookmarkEnd w:id="35"/>
     </w:p>
     <w:p>
       <w:pPr>
@@ -7585,708 +7131,278 @@
           <w:lang w:val="en-CA" w:eastAsia="en-US"/>
         </w:rPr>
       </w:pPr>
-      <w:bookmarkStart w:id="139" w:name="_Toc83646619"/>
+      <w:bookmarkStart w:id="36" w:name="_Toc83646619"/>
       <w:r>
         <w:rPr>
           <w:lang w:val="en-CA" w:eastAsia="en-US"/>
         </w:rPr>
         <w:t>Remaining work</w:t>
       </w:r>
-      <w:bookmarkEnd w:id="139"/>
+      <w:bookmarkEnd w:id="36"/>
     </w:p>
     <w:p>
       <w:pPr>
         <w:rPr>
-          <w:ins w:id="140" w:author="Boulianne,Vincent (ECCC)" w:date="2021-09-27T10:06:00Z"/>
-          <w:lang w:val="en-CA" w:eastAsia="en-US"/>
-        </w:rPr>
-      </w:pPr>
-      <w:ins w:id="141" w:author="Boulianne,Vincent (ECCC)" w:date="2021-09-27T09:37:00Z">
-        <w:r>
-          <w:rPr>
-            <w:lang w:val="en-CA" w:eastAsia="en-US"/>
-          </w:rPr>
-          <w:t xml:space="preserve">To continue with the automation of the process, it would be useful to devise a </w:t>
-        </w:r>
-      </w:ins>
-      <w:ins w:id="142" w:author="Boulianne,Vincent (ECCC)" w:date="2021-09-27T09:40:00Z">
-        <w:r>
-          <w:rPr>
-            <w:lang w:val="en-CA" w:eastAsia="en-US"/>
-          </w:rPr>
-          <w:t xml:space="preserve">better </w:t>
-        </w:r>
-      </w:ins>
-      <w:ins w:id="143" w:author="Boulianne,Vincent (ECCC)" w:date="2021-09-27T09:37:00Z">
-        <w:r>
-          <w:rPr>
-            <w:lang w:val="en-CA" w:eastAsia="en-US"/>
-          </w:rPr>
-          <w:t xml:space="preserve">method </w:t>
-        </w:r>
-      </w:ins>
-      <w:ins w:id="144" w:author="Boulianne,Vincent (ECCC)" w:date="2021-09-27T09:40:00Z">
-        <w:r>
-          <w:rPr>
-            <w:lang w:val="en-CA" w:eastAsia="en-US"/>
-          </w:rPr>
-          <w:t xml:space="preserve">to choose </w:t>
-        </w:r>
-      </w:ins>
-      <w:ins w:id="145" w:author="Boulianne,Vincent (ECCC)" w:date="2021-09-27T09:37:00Z">
-        <w:r>
-          <w:rPr>
-            <w:lang w:val="en-CA" w:eastAsia="en-US"/>
-          </w:rPr>
-          <w:t>the first segment</w:t>
-        </w:r>
-      </w:ins>
-      <w:ins w:id="146" w:author="Boulianne,Vincent (ECCC)" w:date="2021-09-27T09:40:00Z">
-        <w:r>
-          <w:rPr>
-            <w:lang w:val="en-CA" w:eastAsia="en-US"/>
-          </w:rPr>
-          <w:t xml:space="preserve"> in each sector</w:t>
-        </w:r>
-      </w:ins>
-      <w:ins w:id="147" w:author="Boulianne,Vincent (ECCC)" w:date="2021-09-27T09:37:00Z">
-        <w:r>
-          <w:rPr>
-            <w:lang w:val="en-CA" w:eastAsia="en-US"/>
-          </w:rPr>
-          <w:t xml:space="preserve">. One avenue would be to choose first segment according to </w:t>
-        </w:r>
-      </w:ins>
-      <w:ins w:id="148" w:author="Boulianne,Vincent (ECCC)" w:date="2021-09-27T09:40:00Z">
-        <w:r>
-          <w:rPr>
-            <w:lang w:val="en-CA" w:eastAsia="en-US"/>
-          </w:rPr>
-          <w:t xml:space="preserve">proximity to a </w:t>
-        </w:r>
-      </w:ins>
-      <w:ins w:id="149" w:author="Boulianne,Vincent (ECCC)" w:date="2021-09-27T09:37:00Z">
-        <w:r>
-          <w:rPr>
-            <w:lang w:val="en-CA" w:eastAsia="en-US"/>
-          </w:rPr>
-          <w:t>previously processed sector</w:t>
-        </w:r>
-      </w:ins>
-      <w:ins w:id="150" w:author="Boulianne,Vincent (ECCC)" w:date="2021-09-27T09:40:00Z">
-        <w:r>
-          <w:rPr>
-            <w:lang w:val="en-CA" w:eastAsia="en-US"/>
-          </w:rPr>
-          <w:t xml:space="preserve"> last segment</w:t>
-        </w:r>
-      </w:ins>
-      <w:ins w:id="151" w:author="Boulianne,Vincent (ECCC)" w:date="2021-09-27T09:37:00Z">
-        <w:r>
-          <w:rPr>
-            <w:lang w:val="en-CA" w:eastAsia="en-US"/>
-          </w:rPr>
-          <w:t xml:space="preserve">. </w:t>
-        </w:r>
-      </w:ins>
-      <w:ins w:id="152" w:author="Boulianne,Vincent (ECCC)" w:date="2021-09-27T09:40:00Z">
-        <w:r>
-          <w:rPr>
-            <w:lang w:val="en-CA" w:eastAsia="en-US"/>
-          </w:rPr>
-          <w:t>It might prove difficult due to the heterogeneous nature of the landscape</w:t>
-        </w:r>
-      </w:ins>
-      <w:ins w:id="153" w:author="Boulianne,Vincent (ECCC)" w:date="2021-09-27T09:41:00Z">
-        <w:r>
-          <w:rPr>
-            <w:lang w:val="en-CA" w:eastAsia="en-US"/>
-          </w:rPr>
-          <w:t xml:space="preserve"> but it </w:t>
-        </w:r>
-      </w:ins>
-      <w:ins w:id="154" w:author="Boulianne,Vincent (ECCC)" w:date="2021-09-27T10:03:00Z">
-        <w:r>
-          <w:rPr>
-            <w:lang w:val="en-CA" w:eastAsia="en-US"/>
-          </w:rPr>
-          <w:t xml:space="preserve">might </w:t>
-        </w:r>
-      </w:ins>
-      <w:ins w:id="155" w:author="Boulianne,Vincent (ECCC)" w:date="2021-09-27T09:41:00Z">
-        <w:r>
-          <w:rPr>
-            <w:lang w:val="en-CA" w:eastAsia="en-US"/>
-          </w:rPr>
-          <w:t>worth trying to refine the process.</w:t>
-        </w:r>
-      </w:ins>
+          <w:lang w:val="en-CA" w:eastAsia="en-US"/>
+        </w:rPr>
+      </w:pPr>
+      <w:r>
+        <w:rPr>
+          <w:lang w:val="en-CA" w:eastAsia="en-US"/>
+        </w:rPr>
+        <w:t>To continue with the automation of the process, it would be useful to devise a better method to choose the first segment in each sector. One avenue would be to choose first segment according to proximity to a previously processed sector last segment. It might prove difficult due to the heterogeneous nature of the landscape</w:t>
+      </w:r>
+      <w:r>
+        <w:rPr>
+          <w:lang w:val="en-CA" w:eastAsia="en-US"/>
+        </w:rPr>
+        <w:t xml:space="preserve"> but it might worth trying to refine the process.</w:t>
+      </w:r>
     </w:p>
     <w:p>
       <w:pPr>
         <w:rPr>
-          <w:ins w:id="156" w:author="Boulianne,Vincent (ECCC)" w:date="2021-09-27T10:09:00Z"/>
-          <w:lang w:val="en-CA" w:eastAsia="en-US"/>
-        </w:rPr>
-      </w:pPr>
-      <w:ins w:id="157" w:author="Boulianne,Vincent (ECCC)" w:date="2021-09-27T09:41:00Z">
-        <w:r>
-          <w:rPr>
-            <w:lang w:val="en-CA" w:eastAsia="en-US"/>
-          </w:rPr>
-          <w:t>A</w:t>
-        </w:r>
-        <w:r>
-          <w:rPr>
-            <w:lang w:val="en-CA" w:eastAsia="en-US"/>
-          </w:rPr>
-          <w:t>nother albeit problematic addition</w:t>
-        </w:r>
-        <w:r>
-          <w:rPr>
-            <w:lang w:val="en-CA" w:eastAsia="en-US"/>
-          </w:rPr>
-          <w:t xml:space="preserve"> to the script would be to have an ordered island feature class that </w:t>
-        </w:r>
-      </w:ins>
-      <w:ins w:id="158" w:author="Boulianne,Vincent (ECCC)" w:date="2021-09-27T09:42:00Z">
-        <w:r>
-          <w:rPr>
-            <w:lang w:val="en-CA" w:eastAsia="en-US"/>
-          </w:rPr>
-          <w:t xml:space="preserve">would provide a membership to each shoreline segment. </w:t>
-        </w:r>
-      </w:ins>
-      <w:ins w:id="159" w:author="Boulianne,Vincent (ECCC)" w:date="2021-09-27T09:43:00Z">
-        <w:r>
-          <w:rPr>
-            <w:lang w:val="en-CA" w:eastAsia="en-US"/>
-          </w:rPr>
-          <w:t xml:space="preserve">We could afterwards try to provide a ponderation to the choice of next segment to name by </w:t>
-        </w:r>
-        <w:r>
-          <w:rPr>
-            <w:lang w:val="en-CA" w:eastAsia="en-US"/>
-          </w:rPr>
-          <w:t xml:space="preserve">assessing the ownership. </w:t>
-        </w:r>
-      </w:ins>
-      <w:ins w:id="160" w:author="Boulianne,Vincent (ECCC)" w:date="2021-09-27T10:18:00Z">
-        <w:r>
-          <w:rPr>
-            <w:lang w:val="en-CA" w:eastAsia="en-US"/>
-          </w:rPr>
-          <w:t>The</w:t>
-        </w:r>
-      </w:ins>
-      <w:ins w:id="161" w:author="Boulianne,Vincent (ECCC)" w:date="2021-09-27T09:43:00Z">
-        <w:r>
-          <w:rPr>
-            <w:lang w:val="en-CA" w:eastAsia="en-US"/>
-          </w:rPr>
-          <w:t xml:space="preserve"> continent</w:t>
-        </w:r>
-      </w:ins>
-      <w:ins w:id="162" w:author="Boulianne,Vincent (ECCC)" w:date="2021-09-27T09:44:00Z">
-        <w:r>
-          <w:rPr>
-            <w:lang w:val="en-CA" w:eastAsia="en-US"/>
-          </w:rPr>
-          <w:t>s segments</w:t>
-        </w:r>
-      </w:ins>
-      <w:ins w:id="163" w:author="Boulianne,Vincent (ECCC)" w:date="2021-09-27T09:43:00Z">
-        <w:r>
-          <w:rPr>
-            <w:lang w:val="en-CA" w:eastAsia="en-US"/>
-          </w:rPr>
-          <w:t xml:space="preserve"> would</w:t>
-        </w:r>
-      </w:ins>
-      <w:ins w:id="164" w:author="Boulianne,Vincent (ECCC)" w:date="2021-09-27T09:45:00Z">
-        <w:r>
-          <w:rPr>
-            <w:lang w:val="en-CA" w:eastAsia="en-US"/>
-          </w:rPr>
-          <w:t xml:space="preserve"> be assigned</w:t>
-        </w:r>
-      </w:ins>
-      <w:ins w:id="165" w:author="Boulianne,Vincent (ECCC)" w:date="2021-09-27T09:43:00Z">
-        <w:r>
-          <w:rPr>
-            <w:lang w:val="en-CA" w:eastAsia="en-US"/>
-          </w:rPr>
-          <w:t xml:space="preserve"> </w:t>
-        </w:r>
-      </w:ins>
-      <w:ins w:id="166" w:author="Boulianne,Vincent (ECCC)" w:date="2021-09-27T09:44:00Z">
-        <w:r>
-          <w:rPr>
-            <w:lang w:val="en-CA" w:eastAsia="en-US"/>
-          </w:rPr>
-          <w:t>“1”</w:t>
-        </w:r>
-      </w:ins>
-      <w:ins w:id="167" w:author="Boulianne,Vincent (ECCC)" w:date="2021-09-27T10:18:00Z">
-        <w:r>
-          <w:rPr>
-            <w:lang w:val="en-CA" w:eastAsia="en-US"/>
-          </w:rPr>
-          <w:t xml:space="preserve"> and </w:t>
-        </w:r>
-      </w:ins>
-      <w:ins w:id="168" w:author="Boulianne,Vincent (ECCC)" w:date="2021-09-27T09:44:00Z">
-        <w:r>
-          <w:rPr>
-            <w:lang w:val="en-CA" w:eastAsia="en-US"/>
-          </w:rPr>
-          <w:t xml:space="preserve">the close proximity of a segment with a higher number would force this segment to be processed first. </w:t>
-        </w:r>
-      </w:ins>
-      <w:ins w:id="169" w:author="Boulianne,Vincent (ECCC)" w:date="2021-09-27T09:45:00Z">
-        <w:r>
-          <w:rPr>
-            <w:lang w:val="en-CA" w:eastAsia="en-US"/>
-          </w:rPr>
-          <w:t>The issue would be to devise a limit to the system. How many “rows” of islands should we go before returning to the mainlan</w:t>
-        </w:r>
-      </w:ins>
+          <w:lang w:val="en-CA" w:eastAsia="en-US"/>
+        </w:rPr>
+      </w:pPr>
+      <w:r>
+        <w:rPr>
+          <w:lang w:val="en-CA" w:eastAsia="en-US"/>
+        </w:rPr>
+        <w:t>A</w:t>
+      </w:r>
+      <w:r>
+        <w:rPr>
+          <w:lang w:val="en-CA" w:eastAsia="en-US"/>
+        </w:rPr>
+        <w:t>nother albeit problematic addition</w:t>
+      </w:r>
+      <w:r>
+        <w:rPr>
+          <w:lang w:val="en-CA" w:eastAsia="en-US"/>
+        </w:rPr>
+        <w:t xml:space="preserve"> to the script would be to have an ordered island feature class that would provide a membership to each shoreline segment. We could afterwards try to provide a ponderation to the choice of next segment to name by </w:t>
+      </w:r>
+      <w:r>
+        <w:rPr>
+          <w:lang w:val="en-CA" w:eastAsia="en-US"/>
+        </w:rPr>
+        <w:t xml:space="preserve">assessing the ownership. </w:t>
+      </w:r>
+      <w:r>
+        <w:rPr>
+          <w:lang w:val="en-CA" w:eastAsia="en-US"/>
+        </w:rPr>
+        <w:t>The</w:t>
+      </w:r>
+      <w:r>
+        <w:rPr>
+          <w:lang w:val="en-CA" w:eastAsia="en-US"/>
+        </w:rPr>
+        <w:t xml:space="preserve"> continents segments would be assigned “1”</w:t>
+      </w:r>
+      <w:r>
+        <w:rPr>
+          <w:lang w:val="en-CA" w:eastAsia="en-US"/>
+        </w:rPr>
+        <w:t xml:space="preserve"> and </w:t>
+      </w:r>
+      <w:r>
+        <w:rPr>
+          <w:lang w:val="en-CA" w:eastAsia="en-US"/>
+        </w:rPr>
+        <w:t>the close proximity of a segment with a higher number would force this segment to be processed first. The issue would be to devise a limit to the system. How many “rows” of islands should we go before returning to the mainlan</w:t>
+      </w:r>
       <w:r>
         <w:rPr>
           <w:lang w:val="en-CA" w:eastAsia="en-US"/>
         </w:rPr>
         <w:t>d</w:t>
       </w:r>
-      <w:ins w:id="170" w:author="Boulianne,Vincent (ECCC)" w:date="2021-09-27T09:48:00Z">
-        <w:r>
-          <w:rPr>
-            <w:lang w:val="en-CA" w:eastAsia="en-US"/>
-          </w:rPr>
-          <w:t>?</w:t>
-        </w:r>
-      </w:ins>
-      <w:ins w:id="171" w:author="Boulianne,Vincent (ECCC)" w:date="2021-09-27T09:45:00Z">
-        <w:r>
-          <w:rPr>
-            <w:lang w:val="en-CA" w:eastAsia="en-US"/>
-          </w:rPr>
-          <w:t xml:space="preserve"> </w:t>
-        </w:r>
-      </w:ins>
-      <w:ins w:id="172" w:author="Boulianne,Vincent (ECCC)" w:date="2021-09-27T09:46:00Z">
-        <w:r>
-          <w:rPr>
-            <w:lang w:val="en-CA" w:eastAsia="en-US"/>
-          </w:rPr>
-          <w:t xml:space="preserve">It would probably be preferable in that case to put an extension to the number. </w:t>
-        </w:r>
-      </w:ins>
-      <w:ins w:id="173" w:author="Boulianne,Vincent (ECCC)" w:date="2021-09-27T09:48:00Z">
-        <w:r>
-          <w:rPr>
-            <w:lang w:val="en-CA" w:eastAsia="en-US"/>
-          </w:rPr>
-          <w:t>A</w:t>
-        </w:r>
-      </w:ins>
-      <w:ins w:id="174" w:author="Boulianne,Vincent (ECCC)" w:date="2021-09-27T09:46:00Z">
-        <w:r>
-          <w:rPr>
-            <w:lang w:val="en-CA" w:eastAsia="en-US"/>
-          </w:rPr>
-          <w:t>s such</w:t>
-        </w:r>
-      </w:ins>
-      <w:ins w:id="175" w:author="Boulianne,Vincent (ECCC)" w:date="2021-09-27T09:49:00Z">
-        <w:r>
-          <w:rPr>
-            <w:lang w:val="en-CA" w:eastAsia="en-US"/>
-          </w:rPr>
-          <w:t>,</w:t>
-        </w:r>
-      </w:ins>
-      <w:ins w:id="176" w:author="Boulianne,Vincent (ECCC)" w:date="2021-09-27T09:46:00Z">
-        <w:r>
-          <w:rPr>
-            <w:lang w:val="en-CA" w:eastAsia="en-US"/>
-          </w:rPr>
-          <w:t xml:space="preserve"> it might however break the </w:t>
-        </w:r>
-      </w:ins>
-      <w:ins w:id="177" w:author="Boulianne,Vincent (ECCC)" w:date="2021-09-27T09:47:00Z">
-        <w:r>
-          <w:rPr>
-            <w:lang w:val="en-CA" w:eastAsia="en-US"/>
-          </w:rPr>
-          <w:t>continuity</w:t>
-        </w:r>
-      </w:ins>
-      <w:ins w:id="178" w:author="Boulianne,Vincent (ECCC)" w:date="2021-09-27T09:46:00Z">
-        <w:r>
-          <w:rPr>
-            <w:lang w:val="en-CA" w:eastAsia="en-US"/>
-          </w:rPr>
-          <w:t xml:space="preserve"> </w:t>
-        </w:r>
-      </w:ins>
-      <w:ins w:id="179" w:author="Boulianne,Vincent (ECCC)" w:date="2021-09-27T09:47:00Z">
-        <w:r>
-          <w:rPr>
-            <w:lang w:val="en-CA" w:eastAsia="en-US"/>
-          </w:rPr>
-          <w:t xml:space="preserve">of the segmentation on the main land. </w:t>
-        </w:r>
-      </w:ins>
+      <w:r>
+        <w:rPr>
+          <w:lang w:val="en-CA" w:eastAsia="en-US"/>
+        </w:rPr>
+        <w:t xml:space="preserve">? It would probably be preferable in that case to put an extension to the number. As such, it might however break the continuity of the segmentation on the main land. </w:t>
+      </w:r>
     </w:p>
     <w:p>
       <w:pPr>
         <w:rPr>
-          <w:ins w:id="180" w:author="Boulianne,Vincent (ECCC)" w:date="2021-09-27T09:42:00Z"/>
-          <w:lang w:val="en-CA" w:eastAsia="en-US"/>
-        </w:rPr>
-      </w:pPr>
-      <w:ins w:id="181" w:author="Boulianne,Vincent (ECCC)" w:date="2021-09-27T10:14:00Z">
-        <w:r>
-          <w:rPr>
-            <w:highlight w:val="yellow"/>
-            <w:lang w:val="en-CA" w:eastAsia="en-US"/>
-          </w:rPr>
-          <w:t xml:space="preserve">A solution </w:t>
-        </w:r>
-      </w:ins>
-      <w:ins w:id="182" w:author="Boulianne,Vincent (ECCC)" w:date="2021-09-27T10:06:00Z">
-        <w:r>
-          <w:rPr>
-            <w:highlight w:val="yellow"/>
-            <w:lang w:val="en-CA" w:eastAsia="en-US"/>
-            <w:rPrChange w:id="183" w:author="Boulianne,Vincent (ECCC)" w:date="2021-09-27T10:10:00Z">
-              <w:rPr>
-                <w:lang w:val="en-CA" w:eastAsia="en-US"/>
-              </w:rPr>
-            </w:rPrChange>
-          </w:rPr>
-          <w:t xml:space="preserve">might lead to change the nomenclature by </w:t>
-        </w:r>
-      </w:ins>
-      <w:ins w:id="184" w:author="Boulianne,Vincent (ECCC)" w:date="2021-09-27T10:07:00Z">
-        <w:r>
-          <w:rPr>
-            <w:highlight w:val="yellow"/>
-            <w:lang w:val="en-CA" w:eastAsia="en-US"/>
-            <w:rPrChange w:id="185" w:author="Boulianne,Vincent (ECCC)" w:date="2021-09-27T10:10:00Z">
-              <w:rPr>
-                <w:lang w:val="en-CA" w:eastAsia="en-US"/>
-              </w:rPr>
-            </w:rPrChange>
-          </w:rPr>
-          <w:t>adding for example “CONT”, or “ISL</w:t>
-        </w:r>
-      </w:ins>
-      <w:ins w:id="186" w:author="Boulianne,Vincent (ECCC)" w:date="2021-09-27T10:11:00Z">
-        <w:r>
-          <w:rPr>
-            <w:highlight w:val="yellow"/>
-            <w:lang w:val="en-CA" w:eastAsia="en-US"/>
-          </w:rPr>
-          <w:t>A</w:t>
-        </w:r>
-      </w:ins>
-      <w:ins w:id="187" w:author="Boulianne,Vincent (ECCC)" w:date="2021-09-27T10:07:00Z">
-        <w:r>
-          <w:rPr>
-            <w:highlight w:val="yellow"/>
-            <w:lang w:val="en-CA" w:eastAsia="en-US"/>
-            <w:rPrChange w:id="188" w:author="Boulianne,Vincent (ECCC)" w:date="2021-09-27T10:10:00Z">
-              <w:rPr>
-                <w:lang w:val="en-CA" w:eastAsia="en-US"/>
-              </w:rPr>
-            </w:rPrChange>
-          </w:rPr>
-          <w:t xml:space="preserve">”, or “MTL” to the name: </w:t>
-        </w:r>
-      </w:ins>
-      <w:ins w:id="189" w:author="Boulianne,Vincent (ECCC)" w:date="2021-09-27T10:08:00Z">
-        <w:r>
-          <w:rPr>
-            <w:highlight w:val="yellow"/>
-            <w:lang w:val="en-CA" w:eastAsia="en-US"/>
-            <w:rPrChange w:id="190" w:author="Boulianne,Vincent (ECCC)" w:date="2021-09-27T10:10:00Z">
-              <w:rPr>
-                <w:lang w:val="en-CA" w:eastAsia="en-US"/>
-              </w:rPr>
-            </w:rPrChange>
-          </w:rPr>
-          <w:t>021G02-DEE</w:t>
-        </w:r>
-      </w:ins>
-      <w:ins w:id="191" w:author="Boulianne,Vincent (ECCC)" w:date="2021-09-27T10:10:00Z">
-        <w:r>
-          <w:rPr>
-            <w:highlight w:val="yellow"/>
-            <w:lang w:val="en-CA" w:eastAsia="en-US"/>
-            <w:rPrChange w:id="192" w:author="Boulianne,Vincent (ECCC)" w:date="2021-09-27T10:10:00Z">
-              <w:rPr>
-                <w:lang w:val="en-CA" w:eastAsia="en-US"/>
-              </w:rPr>
-            </w:rPrChange>
-          </w:rPr>
-          <w:t>R</w:t>
-        </w:r>
-      </w:ins>
-      <w:ins w:id="193" w:author="Boulianne,Vincent (ECCC)" w:date="2021-09-27T10:08:00Z">
-        <w:r>
-          <w:rPr>
-            <w:highlight w:val="yellow"/>
-            <w:lang w:val="en-CA" w:eastAsia="en-US"/>
-            <w:rPrChange w:id="194" w:author="Boulianne,Vincent (ECCC)" w:date="2021-09-27T10:10:00Z">
-              <w:rPr>
-                <w:lang w:val="en-CA" w:eastAsia="en-US"/>
-              </w:rPr>
-            </w:rPrChange>
-          </w:rPr>
-          <w:t>-01</w:t>
-        </w:r>
-      </w:ins>
-      <w:ins w:id="195" w:author="Boulianne,Vincent (ECCC)" w:date="2021-09-27T10:11:00Z">
-        <w:r>
-          <w:rPr>
-            <w:highlight w:val="yellow"/>
-            <w:lang w:val="en-CA" w:eastAsia="en-US"/>
-          </w:rPr>
-          <w:t>, 021</w:t>
-        </w:r>
-      </w:ins>
-      <w:ins w:id="196" w:author="Boulianne,Vincent (ECCC)" w:date="2021-09-27T10:12:00Z">
-        <w:r>
-          <w:rPr>
-            <w:highlight w:val="yellow"/>
-            <w:lang w:val="en-CA" w:eastAsia="en-US"/>
-          </w:rPr>
-          <w:t>B15-DEER-01</w:t>
-        </w:r>
-      </w:ins>
-      <w:ins w:id="197" w:author="Boulianne,Vincent (ECCC)" w:date="2021-09-27T10:10:00Z">
-        <w:r>
-          <w:rPr>
-            <w:highlight w:val="yellow"/>
-            <w:lang w:val="en-CA" w:eastAsia="en-US"/>
-            <w:rPrChange w:id="198" w:author="Boulianne,Vincent (ECCC)" w:date="2021-09-27T10:10:00Z">
-              <w:rPr>
-                <w:lang w:val="en-CA" w:eastAsia="en-US"/>
-              </w:rPr>
-            </w:rPrChange>
-          </w:rPr>
-          <w:t xml:space="preserve"> </w:t>
-        </w:r>
-      </w:ins>
-      <w:ins w:id="199" w:author="Boulianne,Vincent (ECCC)" w:date="2021-09-27T10:11:00Z">
-        <w:r>
-          <w:rPr>
-            <w:highlight w:val="yellow"/>
-            <w:lang w:val="en-CA" w:eastAsia="en-US"/>
-          </w:rPr>
-          <w:t xml:space="preserve">(Deer Island) </w:t>
-        </w:r>
-      </w:ins>
-      <w:ins w:id="200" w:author="Boulianne,Vincent (ECCC)" w:date="2021-09-27T10:10:00Z">
-        <w:r>
-          <w:rPr>
-            <w:highlight w:val="yellow"/>
-            <w:lang w:val="en-CA" w:eastAsia="en-US"/>
-            <w:rPrChange w:id="201" w:author="Boulianne,Vincent (ECCC)" w:date="2021-09-27T10:10:00Z">
-              <w:rPr>
-                <w:lang w:val="en-CA" w:eastAsia="en-US"/>
-              </w:rPr>
-            </w:rPrChange>
-          </w:rPr>
-          <w:t>or 021G01-MAIN-01</w:t>
-        </w:r>
-      </w:ins>
-      <w:ins w:id="202" w:author="Boulianne,Vincent (ECCC)" w:date="2021-09-27T10:08:00Z">
-        <w:r>
-          <w:rPr>
-            <w:highlight w:val="yellow"/>
-            <w:lang w:val="en-CA" w:eastAsia="en-US"/>
-            <w:rPrChange w:id="203" w:author="Boulianne,Vincent (ECCC)" w:date="2021-09-27T10:10:00Z">
-              <w:rPr>
-                <w:lang w:val="en-CA" w:eastAsia="en-US"/>
-              </w:rPr>
-            </w:rPrChange>
-          </w:rPr>
-          <w:t xml:space="preserve"> for example</w:t>
-        </w:r>
-        <w:r>
-          <w:rPr>
-            <w:highlight w:val="yellow"/>
-            <w:lang w:val="en-CA" w:eastAsia="en-US"/>
-          </w:rPr>
-          <w:t>.</w:t>
-        </w:r>
-      </w:ins>
-      <w:ins w:id="204" w:author="Boulianne,Vincent (ECCC)" w:date="2021-09-27T10:11:00Z">
-        <w:r>
-          <w:rPr>
-            <w:lang w:val="en-CA" w:eastAsia="en-US"/>
-          </w:rPr>
-          <w:t xml:space="preserve"> </w:t>
-        </w:r>
-        <w:r>
-          <w:rPr>
-            <w:highlight w:val="yellow"/>
-            <w:lang w:val="en-CA" w:eastAsia="en-US"/>
-            <w:rPrChange w:id="205" w:author="Boulianne,Vincent (ECCC)" w:date="2021-09-27T10:14:00Z">
-              <w:rPr>
-                <w:lang w:val="en-CA" w:eastAsia="en-US"/>
-              </w:rPr>
-            </w:rPrChange>
-          </w:rPr>
-          <w:t>In this approach, we could have</w:t>
-        </w:r>
-      </w:ins>
-      <w:ins w:id="206" w:author="Boulianne,Vincent (ECCC)" w:date="2021-09-27T10:18:00Z">
-        <w:r>
-          <w:rPr>
-            <w:highlight w:val="yellow"/>
-            <w:lang w:val="en-CA" w:eastAsia="en-US"/>
-          </w:rPr>
-          <w:t xml:space="preserve"> a</w:t>
-        </w:r>
-      </w:ins>
-      <w:ins w:id="207" w:author="Boulianne,Vincent (ECCC)" w:date="2021-09-27T10:11:00Z">
-        <w:r>
-          <w:rPr>
-            <w:highlight w:val="yellow"/>
-            <w:lang w:val="en-CA" w:eastAsia="en-US"/>
-            <w:rPrChange w:id="208" w:author="Boulianne,Vincent (ECCC)" w:date="2021-09-27T10:14:00Z">
-              <w:rPr>
-                <w:lang w:val="en-CA" w:eastAsia="en-US"/>
-              </w:rPr>
-            </w:rPrChange>
-          </w:rPr>
-          <w:t xml:space="preserve"> segment with the same string in the middle and sequentially </w:t>
-        </w:r>
-      </w:ins>
-      <w:ins w:id="209" w:author="Boulianne,Vincent (ECCC)" w:date="2021-09-27T10:13:00Z">
-        <w:r>
-          <w:rPr>
-            <w:highlight w:val="yellow"/>
-            <w:lang w:val="en-CA" w:eastAsia="en-US"/>
-            <w:rPrChange w:id="210" w:author="Boulianne,Vincent (ECCC)" w:date="2021-09-27T10:14:00Z">
-              <w:rPr>
-                <w:lang w:val="en-CA" w:eastAsia="en-US"/>
-              </w:rPr>
-            </w:rPrChange>
-          </w:rPr>
-          <w:t xml:space="preserve">numbered according to this </w:t>
-        </w:r>
-        <w:r>
-          <w:rPr>
-            <w:highlight w:val="yellow"/>
-            <w:lang w:val="en-CA" w:eastAsia="en-US"/>
-            <w:rPrChange w:id="211" w:author="Boulianne,Vincent (ECCC)" w:date="2021-09-27T10:15:00Z">
-              <w:rPr>
-                <w:lang w:val="en-CA" w:eastAsia="en-US"/>
-              </w:rPr>
-            </w:rPrChange>
-          </w:rPr>
-          <w:t>mem</w:t>
-        </w:r>
-      </w:ins>
-      <w:ins w:id="212" w:author="Boulianne,Vincent (ECCC)" w:date="2021-09-27T10:14:00Z">
-        <w:r>
-          <w:rPr>
-            <w:highlight w:val="yellow"/>
-            <w:lang w:val="en-CA" w:eastAsia="en-US"/>
-            <w:rPrChange w:id="213" w:author="Boulianne,Vincent (ECCC)" w:date="2021-09-27T10:15:00Z">
-              <w:rPr>
-                <w:lang w:val="en-CA" w:eastAsia="en-US"/>
-              </w:rPr>
-            </w:rPrChange>
-          </w:rPr>
-          <w:t xml:space="preserve">bership. </w:t>
-        </w:r>
-      </w:ins>
-      <w:ins w:id="214" w:author="Boulianne,Vincent (ECCC)" w:date="2021-09-27T10:15:00Z">
-        <w:r>
-          <w:rPr>
-            <w:highlight w:val="yellow"/>
-            <w:lang w:val="en-CA" w:eastAsia="en-US"/>
-            <w:rPrChange w:id="215" w:author="Boulianne,Vincent (ECCC)" w:date="2021-09-27T10:15:00Z">
-              <w:rPr>
-                <w:lang w:val="en-CA" w:eastAsia="en-US"/>
-              </w:rPr>
-            </w:rPrChange>
-          </w:rPr>
-          <w:t>Segments of i</w:t>
-        </w:r>
-      </w:ins>
-      <w:ins w:id="216" w:author="Boulianne,Vincent (ECCC)" w:date="2021-09-27T10:14:00Z">
-        <w:r>
-          <w:rPr>
-            <w:highlight w:val="yellow"/>
-            <w:lang w:val="en-CA" w:eastAsia="en-US"/>
-            <w:rPrChange w:id="217" w:author="Boulianne,Vincent (ECCC)" w:date="2021-09-27T10:15:00Z">
-              <w:rPr>
-                <w:lang w:val="en-CA" w:eastAsia="en-US"/>
-              </w:rPr>
-            </w:rPrChange>
-          </w:rPr>
-          <w:t xml:space="preserve">slands with names would gain a geographical identification and </w:t>
-        </w:r>
-      </w:ins>
-      <w:ins w:id="218" w:author="Boulianne,Vincent (ECCC)" w:date="2021-09-27T10:15:00Z">
-        <w:r>
-          <w:rPr>
-            <w:highlight w:val="yellow"/>
-            <w:lang w:val="en-CA" w:eastAsia="en-US"/>
-            <w:rPrChange w:id="219" w:author="Boulianne,Vincent (ECCC)" w:date="2021-09-27T10:15:00Z">
-              <w:rPr>
-                <w:lang w:val="en-CA" w:eastAsia="en-US"/>
-              </w:rPr>
-            </w:rPrChange>
-          </w:rPr>
-          <w:t>segments from islands with no name would be identified by “ISLA”</w:t>
-        </w:r>
-        <w:r>
-          <w:rPr>
-            <w:highlight w:val="yellow"/>
-            <w:lang w:val="en-CA" w:eastAsia="en-US"/>
-          </w:rPr>
-          <w:t xml:space="preserve"> </w:t>
-        </w:r>
-      </w:ins>
-      <w:ins w:id="220" w:author="Boulianne,Vincent (ECCC)" w:date="2021-09-27T10:18:00Z">
-        <w:r>
-          <w:rPr>
-            <w:lang w:val="en-CA" w:eastAsia="en-US"/>
-          </w:rPr>
-          <w:t>(21G02-</w:t>
-        </w:r>
-      </w:ins>
-      <w:ins w:id="221" w:author="Boulianne,Vincent (ECCC)" w:date="2021-09-27T10:19:00Z">
-        <w:r>
-          <w:rPr>
-            <w:lang w:val="en-CA" w:eastAsia="en-US"/>
-          </w:rPr>
-          <w:t xml:space="preserve">ISLA-01). There would be a need to however a sensible </w:t>
-        </w:r>
-      </w:ins>
-      <w:ins w:id="222" w:author="Boulianne,Vincent (ECCC)" w:date="2021-09-27T10:20:00Z">
-        <w:r>
-          <w:rPr>
-            <w:lang w:val="en-CA" w:eastAsia="en-US"/>
-          </w:rPr>
-          <w:t>abbreviation</w:t>
-        </w:r>
-      </w:ins>
-      <w:ins w:id="223" w:author="Boulianne,Vincent (ECCC)" w:date="2021-09-27T10:19:00Z">
-        <w:r>
-          <w:rPr>
-            <w:lang w:val="en-CA" w:eastAsia="en-US"/>
-          </w:rPr>
-          <w:t xml:space="preserve"> preferably in an automated fashion.</w:t>
-        </w:r>
-      </w:ins>
+          <w:lang w:val="en-CA" w:eastAsia="en-US"/>
+        </w:rPr>
+      </w:pPr>
+      <w:r>
+        <w:rPr>
+          <w:highlight w:val="yellow"/>
+          <w:lang w:val="en-CA" w:eastAsia="en-US"/>
+        </w:rPr>
+        <w:t xml:space="preserve">A solution </w:t>
+      </w:r>
+      <w:r>
+        <w:rPr>
+          <w:highlight w:val="yellow"/>
+          <w:lang w:val="en-CA" w:eastAsia="en-US"/>
+        </w:rPr>
+        <w:t>might lead to change the nomenclature by adding for example “CONT”, or “ISL</w:t>
+      </w:r>
+      <w:r>
+        <w:rPr>
+          <w:highlight w:val="yellow"/>
+          <w:lang w:val="en-CA" w:eastAsia="en-US"/>
+        </w:rPr>
+        <w:t>A</w:t>
+      </w:r>
+      <w:r>
+        <w:rPr>
+          <w:highlight w:val="yellow"/>
+          <w:lang w:val="en-CA" w:eastAsia="en-US"/>
+        </w:rPr>
+        <w:t>”, or “MTL” to the name: 021G02-DEER-01</w:t>
+      </w:r>
+      <w:r>
+        <w:rPr>
+          <w:highlight w:val="yellow"/>
+          <w:lang w:val="en-CA" w:eastAsia="en-US"/>
+        </w:rPr>
+        <w:t>, 021B15-DEER-01</w:t>
+      </w:r>
+      <w:r>
+        <w:rPr>
+          <w:highlight w:val="yellow"/>
+          <w:lang w:val="en-CA" w:eastAsia="en-US"/>
+          <w:rPrChange w:id="37" w:author="Boulianne,Vincent (ECCC)" w:date="2021-09-27T10:10:00Z">
+            <w:rPr>
+              <w:lang w:val="en-CA" w:eastAsia="en-US"/>
+            </w:rPr>
+          </w:rPrChange>
+        </w:rPr>
+        <w:t xml:space="preserve"> </w:t>
+      </w:r>
+      <w:r>
+        <w:rPr>
+          <w:highlight w:val="yellow"/>
+          <w:lang w:val="en-CA" w:eastAsia="en-US"/>
+        </w:rPr>
+        <w:t xml:space="preserve">(Deer Island) </w:t>
+      </w:r>
+      <w:r>
+        <w:rPr>
+          <w:highlight w:val="yellow"/>
+          <w:lang w:val="en-CA" w:eastAsia="en-US"/>
+          <w:rPrChange w:id="38" w:author="Boulianne,Vincent (ECCC)" w:date="2021-09-27T10:10:00Z">
+            <w:rPr>
+              <w:lang w:val="en-CA" w:eastAsia="en-US"/>
+            </w:rPr>
+          </w:rPrChange>
+        </w:rPr>
+        <w:t>or 021G01-MAIN-01 for example</w:t>
+      </w:r>
+      <w:r>
+        <w:rPr>
+          <w:highlight w:val="yellow"/>
+          <w:lang w:val="en-CA" w:eastAsia="en-US"/>
+        </w:rPr>
+        <w:t>.</w:t>
+      </w:r>
+      <w:r>
+        <w:rPr>
+          <w:lang w:val="en-CA" w:eastAsia="en-US"/>
+        </w:rPr>
+        <w:t xml:space="preserve"> </w:t>
+      </w:r>
+      <w:r>
+        <w:rPr>
+          <w:highlight w:val="yellow"/>
+          <w:lang w:val="en-CA" w:eastAsia="en-US"/>
+          <w:rPrChange w:id="39" w:author="Boulianne,Vincent (ECCC)" w:date="2021-09-27T10:14:00Z">
+            <w:rPr>
+              <w:lang w:val="en-CA" w:eastAsia="en-US"/>
+            </w:rPr>
+          </w:rPrChange>
+        </w:rPr>
+        <w:t>In this approach, we could have</w:t>
+      </w:r>
+      <w:r>
+        <w:rPr>
+          <w:highlight w:val="yellow"/>
+          <w:lang w:val="en-CA" w:eastAsia="en-US"/>
+        </w:rPr>
+        <w:t xml:space="preserve"> a</w:t>
+      </w:r>
+      <w:r>
+        <w:rPr>
+          <w:highlight w:val="yellow"/>
+          <w:lang w:val="en-CA" w:eastAsia="en-US"/>
+          <w:rPrChange w:id="40" w:author="Boulianne,Vincent (ECCC)" w:date="2021-09-27T10:14:00Z">
+            <w:rPr>
+              <w:lang w:val="en-CA" w:eastAsia="en-US"/>
+            </w:rPr>
+          </w:rPrChange>
+        </w:rPr>
+        <w:t xml:space="preserve"> segment with the same string in the middle and sequentially numbered according to this </w:t>
+      </w:r>
+      <w:r>
+        <w:rPr>
+          <w:highlight w:val="yellow"/>
+          <w:lang w:val="en-CA" w:eastAsia="en-US"/>
+          <w:rPrChange w:id="41" w:author="Boulianne,Vincent (ECCC)" w:date="2021-09-27T10:15:00Z">
+            <w:rPr>
+              <w:lang w:val="en-CA" w:eastAsia="en-US"/>
+            </w:rPr>
+          </w:rPrChange>
+        </w:rPr>
+        <w:t xml:space="preserve">membership. </w:t>
+      </w:r>
+      <w:r>
+        <w:rPr>
+          <w:highlight w:val="yellow"/>
+          <w:lang w:val="en-CA" w:eastAsia="en-US"/>
+          <w:rPrChange w:id="42" w:author="Boulianne,Vincent (ECCC)" w:date="2021-09-27T10:15:00Z">
+            <w:rPr>
+              <w:lang w:val="en-CA" w:eastAsia="en-US"/>
+            </w:rPr>
+          </w:rPrChange>
+        </w:rPr>
+        <w:t>Segments of i</w:t>
+      </w:r>
+      <w:r>
+        <w:rPr>
+          <w:highlight w:val="yellow"/>
+          <w:lang w:val="en-CA" w:eastAsia="en-US"/>
+          <w:rPrChange w:id="43" w:author="Boulianne,Vincent (ECCC)" w:date="2021-09-27T10:15:00Z">
+            <w:rPr>
+              <w:lang w:val="en-CA" w:eastAsia="en-US"/>
+            </w:rPr>
+          </w:rPrChange>
+        </w:rPr>
+        <w:t xml:space="preserve">slands with names would gain a geographical identification and </w:t>
+      </w:r>
+      <w:r>
+        <w:rPr>
+          <w:highlight w:val="yellow"/>
+          <w:lang w:val="en-CA" w:eastAsia="en-US"/>
+          <w:rPrChange w:id="44" w:author="Boulianne,Vincent (ECCC)" w:date="2021-09-27T10:15:00Z">
+            <w:rPr>
+              <w:lang w:val="en-CA" w:eastAsia="en-US"/>
+            </w:rPr>
+          </w:rPrChange>
+        </w:rPr>
+        <w:t>segments from islands with no name would be identified by “ISLA”</w:t>
+      </w:r>
+      <w:r>
+        <w:rPr>
+          <w:highlight w:val="yellow"/>
+          <w:lang w:val="en-CA" w:eastAsia="en-US"/>
+        </w:rPr>
+        <w:t xml:space="preserve"> </w:t>
+      </w:r>
+      <w:r>
+        <w:rPr>
+          <w:lang w:val="en-CA" w:eastAsia="en-US"/>
+        </w:rPr>
+        <w:t>(21G02-ISLA-01). There would be a need to however a sensible abbreviation preferably in an automated fashion.</w:t>
+      </w:r>
     </w:p>
     <w:p>
       <w:pPr>
@@ -8294,298 +7410,187 @@
         <w:rPr>
           <w:lang w:val="en-CA" w:eastAsia="en-US"/>
         </w:rPr>
-        <w:pPrChange w:id="224" w:author="Boulianne,Vincent (ECCC)" w:date="2021-09-27T09:51:00Z">
-          <w:pPr/>
-        </w:pPrChange>
-      </w:pPr>
-      <w:bookmarkStart w:id="225" w:name="_Toc83646620"/>
+      </w:pPr>
+      <w:bookmarkStart w:id="45" w:name="_Toc83646620"/>
       <w:r>
         <w:rPr>
           <w:lang w:val="en-CA" w:eastAsia="en-US"/>
         </w:rPr>
         <w:t>Recommendations</w:t>
       </w:r>
-      <w:bookmarkEnd w:id="225"/>
+      <w:bookmarkEnd w:id="45"/>
     </w:p>
     <w:p>
       <w:pPr>
         <w:rPr>
-          <w:del w:id="226" w:author="Boulianne,Vincent (ECCC)" w:date="2021-09-27T09:47:00Z"/>
-          <w:lang w:val="en-CA" w:eastAsia="en-US"/>
-        </w:rPr>
-      </w:pPr>
-      <w:ins w:id="227" w:author="Boulianne,Vincent (ECCC)" w:date="2021-09-27T09:52:00Z">
-        <w:r>
-          <w:rPr>
-            <w:lang w:val="en-CA" w:eastAsia="en-US"/>
-          </w:rPr>
-          <w:t xml:space="preserve">To obtain the best result, it would be preferable to </w:t>
-        </w:r>
-      </w:ins>
-      <w:ins w:id="228" w:author="Boulianne,Vincent (ECCC)" w:date="2021-09-27T09:54:00Z">
-        <w:r>
-          <w:rPr>
-            <w:lang w:val="en-CA" w:eastAsia="en-US"/>
-          </w:rPr>
-          <w:t>attribute a sequential number at the segment</w:t>
-        </w:r>
-      </w:ins>
-      <w:ins w:id="229" w:author="Boulianne,Vincent (ECCC)" w:date="2021-09-27T09:55:00Z">
-        <w:r>
-          <w:rPr>
-            <w:lang w:val="en-CA" w:eastAsia="en-US"/>
-          </w:rPr>
-          <w:t>’s creation. It is not necessary to name the segment itself as the nomenclature may be subject to change</w:t>
-        </w:r>
-      </w:ins>
-      <w:ins w:id="230" w:author="Boulianne,Vincent (ECCC)" w:date="2021-09-27T10:03:00Z">
-        <w:r>
-          <w:rPr>
-            <w:lang w:val="en-CA" w:eastAsia="en-US"/>
-          </w:rPr>
-          <w:t>,</w:t>
-        </w:r>
-      </w:ins>
-      <w:ins w:id="231" w:author="Boulianne,Vincent (ECCC)" w:date="2021-09-27T09:55:00Z">
-        <w:r>
-          <w:rPr>
-            <w:lang w:val="en-CA" w:eastAsia="en-US"/>
-          </w:rPr>
-          <w:t xml:space="preserve"> but the ability to acquire a certain logic at the same time as the segment is being edited would be precious. </w:t>
-        </w:r>
-      </w:ins>
+          <w:lang w:val="en-CA" w:eastAsia="en-US"/>
+        </w:rPr>
+      </w:pPr>
+      <w:r>
+        <w:rPr>
+          <w:lang w:val="en-CA" w:eastAsia="en-US"/>
+        </w:rPr>
+        <w:t xml:space="preserve">To obtain the best result, it would be preferable to </w:t>
+      </w:r>
+      <w:r>
+        <w:rPr>
+          <w:lang w:val="en-CA" w:eastAsia="en-US"/>
+        </w:rPr>
+        <w:t xml:space="preserve">attribute a sequential number at the segment’s creation. It is not necessary to name the segment itself as the nomenclature may be subject to change, but the ability to acquire a certain logic at the same time as the segment is being edited would be precious. It would also be useful to reflect on the pertinence of having multipart segments. It depends on the function of the name. If it is to be used on the field, it might prove problematic to have multipart segments like those shown in </w:t>
+      </w:r>
+      <w:r>
+        <w:rPr>
+          <w:lang w:val="en-CA" w:eastAsia="en-US"/>
+        </w:rPr>
+        <w:fldChar w:fldCharType="begin"/>
+      </w:r>
+      <w:r>
+        <w:rPr>
+          <w:lang w:val="en-CA" w:eastAsia="en-US"/>
+        </w:rPr>
+        <w:instrText xml:space="preserve"> REF _Ref83629233 \h </w:instrText>
+      </w:r>
+      <w:r>
+        <w:rPr>
+          <w:lang w:val="en-CA" w:eastAsia="en-US"/>
+        </w:rPr>
+      </w:r>
+      <w:r>
+        <w:rPr>
+          <w:lang w:val="en-CA" w:eastAsia="en-US"/>
+        </w:rPr>
+        <w:fldChar w:fldCharType="separate"/>
+      </w:r>
+      <w:r>
+        <w:rPr>
+          <w:lang w:val="en-CA"/>
+        </w:rPr>
+        <w:t xml:space="preserve">Figure </w:t>
+      </w:r>
+      <w:r>
+        <w:rPr>
+          <w:noProof/>
+          <w:lang w:val="en-CA"/>
+        </w:rPr>
+        <w:t>3</w:t>
+      </w:r>
+      <w:r>
+        <w:rPr>
+          <w:lang w:val="en-CA" w:eastAsia="en-US"/>
+        </w:rPr>
+        <w:fldChar w:fldCharType="end"/>
+      </w:r>
+      <w:r>
+        <w:rPr>
+          <w:lang w:val="en-CA" w:eastAsia="en-US"/>
+        </w:rPr>
+        <w:t xml:space="preserve"> (page </w:t>
+      </w:r>
+      <w:r>
+        <w:rPr>
+          <w:lang w:val="en-CA" w:eastAsia="en-US"/>
+        </w:rPr>
+        <w:fldChar w:fldCharType="begin"/>
+      </w:r>
+      <w:r>
+        <w:rPr>
+          <w:lang w:val="en-CA" w:eastAsia="en-US"/>
+        </w:rPr>
+        <w:instrText xml:space="preserve"> PAGEREF _Ref83629252 \h </w:instrText>
+      </w:r>
+      <w:r>
+        <w:rPr>
+          <w:lang w:val="en-CA" w:eastAsia="en-US"/>
+        </w:rPr>
+      </w:r>
+      <w:r>
+        <w:rPr>
+          <w:lang w:val="en-CA" w:eastAsia="en-US"/>
+        </w:rPr>
+        <w:fldChar w:fldCharType="separate"/>
+      </w:r>
+      <w:r>
+        <w:rPr>
+          <w:noProof/>
+          <w:lang w:val="en-CA" w:eastAsia="en-US"/>
+        </w:rPr>
+        <w:t>2</w:t>
+      </w:r>
+      <w:r>
+        <w:rPr>
+          <w:lang w:val="en-CA" w:eastAsia="en-US"/>
+        </w:rPr>
+        <w:fldChar w:fldCharType="end"/>
+      </w:r>
+      <w:r>
+        <w:rPr>
+          <w:lang w:val="en-CA" w:eastAsia="en-US"/>
+        </w:rPr>
+        <w:t xml:space="preserve">). It also brings difficulties on the way they can be treated by a script as it is nigh impossible to use topology or network analysis to </w:t>
+      </w:r>
+      <w:r>
+        <w:rPr>
+          <w:lang w:val="en-CA" w:eastAsia="en-US"/>
+        </w:rPr>
+        <w:t xml:space="preserve">automate processes. </w:t>
+      </w:r>
     </w:p>
     <w:p>
       <w:pPr>
         <w:rPr>
-          <w:ins w:id="232" w:author="Boulianne,Vincent (ECCC)" w:date="2021-09-27T09:57:00Z"/>
-          <w:lang w:val="en-CA" w:eastAsia="en-US"/>
-        </w:rPr>
-      </w:pPr>
-      <w:ins w:id="233" w:author="Boulianne,Vincent (ECCC)" w:date="2021-09-27T09:57:00Z">
-        <w:r>
-          <w:rPr>
-            <w:lang w:val="en-CA" w:eastAsia="en-US"/>
-          </w:rPr>
-          <w:t xml:space="preserve">It would also be useful to reflect on the pertinence of having multipart segments. </w:t>
-        </w:r>
-      </w:ins>
-      <w:ins w:id="234" w:author="Boulianne,Vincent (ECCC)" w:date="2021-09-27T09:58:00Z">
-        <w:r>
-          <w:rPr>
-            <w:lang w:val="en-CA" w:eastAsia="en-US"/>
-          </w:rPr>
-          <w:t xml:space="preserve">It depends on the function of the name. If it is to be used on the field, it might prove problematic to have </w:t>
-        </w:r>
-      </w:ins>
-      <w:ins w:id="235" w:author="Boulianne,Vincent (ECCC)" w:date="2021-09-27T10:04:00Z">
-        <w:r>
-          <w:rPr>
-            <w:lang w:val="en-CA" w:eastAsia="en-US"/>
-          </w:rPr>
-          <w:t xml:space="preserve">multipart </w:t>
-        </w:r>
-      </w:ins>
-      <w:ins w:id="236" w:author="Boulianne,Vincent (ECCC)" w:date="2021-09-27T09:58:00Z">
-        <w:r>
-          <w:rPr>
-            <w:lang w:val="en-CA" w:eastAsia="en-US"/>
-          </w:rPr>
-          <w:t xml:space="preserve">segments like those shown in </w:t>
-        </w:r>
-      </w:ins>
-      <w:ins w:id="237" w:author="Boulianne,Vincent (ECCC)" w:date="2021-09-27T10:00:00Z">
-        <w:r>
-          <w:rPr>
-            <w:lang w:val="en-CA" w:eastAsia="en-US"/>
-          </w:rPr>
-          <w:fldChar w:fldCharType="begin"/>
-        </w:r>
-        <w:r>
-          <w:rPr>
-            <w:lang w:val="en-CA" w:eastAsia="en-US"/>
-          </w:rPr>
-          <w:instrText xml:space="preserve"> REF _Ref83629233 \h </w:instrText>
-        </w:r>
-        <w:r>
-          <w:rPr>
-            <w:lang w:val="en-CA" w:eastAsia="en-US"/>
-          </w:rPr>
-        </w:r>
-      </w:ins>
-      <w:r>
-        <w:rPr>
-          <w:lang w:val="en-CA" w:eastAsia="en-US"/>
-        </w:rPr>
-        <w:fldChar w:fldCharType="separate"/>
-      </w:r>
-      <w:ins w:id="238" w:author="Boulianne,Vincent (ECCC)" w:date="2021-09-27T10:00:00Z">
-        <w:r>
-          <w:rPr>
-            <w:lang w:val="en-CA"/>
-          </w:rPr>
-          <w:t xml:space="preserve">Figure </w:t>
-        </w:r>
-        <w:r>
-          <w:rPr>
-            <w:noProof/>
-            <w:lang w:val="en-CA"/>
-          </w:rPr>
-          <w:t>3</w:t>
-        </w:r>
-        <w:r>
-          <w:rPr>
-            <w:lang w:val="en-CA" w:eastAsia="en-US"/>
-          </w:rPr>
-          <w:fldChar w:fldCharType="end"/>
-        </w:r>
-        <w:r>
-          <w:rPr>
-            <w:lang w:val="en-CA" w:eastAsia="en-US"/>
-          </w:rPr>
-          <w:t xml:space="preserve"> (page </w:t>
-        </w:r>
-        <w:r>
-          <w:rPr>
-            <w:lang w:val="en-CA" w:eastAsia="en-US"/>
-          </w:rPr>
-          <w:fldChar w:fldCharType="begin"/>
-        </w:r>
-        <w:r>
-          <w:rPr>
-            <w:lang w:val="en-CA" w:eastAsia="en-US"/>
-          </w:rPr>
-          <w:instrText xml:space="preserve"> PAGEREF _Ref83629252 \h </w:instrText>
-        </w:r>
-        <w:r>
-          <w:rPr>
-            <w:lang w:val="en-CA" w:eastAsia="en-US"/>
-          </w:rPr>
-        </w:r>
-      </w:ins>
-      <w:r>
-        <w:rPr>
-          <w:lang w:val="en-CA" w:eastAsia="en-US"/>
-        </w:rPr>
-        <w:fldChar w:fldCharType="separate"/>
-      </w:r>
-      <w:ins w:id="239" w:author="Boulianne,Vincent (ECCC)" w:date="2021-09-27T10:00:00Z">
-        <w:r>
-          <w:rPr>
-            <w:noProof/>
-            <w:lang w:val="en-CA" w:eastAsia="en-US"/>
-          </w:rPr>
-          <w:t>2</w:t>
-        </w:r>
-        <w:r>
-          <w:rPr>
-            <w:lang w:val="en-CA" w:eastAsia="en-US"/>
-          </w:rPr>
-          <w:fldChar w:fldCharType="end"/>
-        </w:r>
-        <w:r>
-          <w:rPr>
-            <w:lang w:val="en-CA" w:eastAsia="en-US"/>
-          </w:rPr>
-          <w:t>).</w:t>
-        </w:r>
-      </w:ins>
-      <w:ins w:id="240" w:author="Boulianne,Vincent (ECCC)" w:date="2021-09-27T10:01:00Z">
-        <w:r>
-          <w:rPr>
-            <w:lang w:val="en-CA" w:eastAsia="en-US"/>
-          </w:rPr>
-          <w:t xml:space="preserve"> It also brings difficulties on the way they can be treated by a script as it is nigh impossible to use topology or network analysis to </w:t>
-        </w:r>
-      </w:ins>
-      <w:ins w:id="241" w:author="Boulianne,Vincent (ECCC)" w:date="2021-09-27T10:04:00Z">
-        <w:r>
-          <w:rPr>
-            <w:lang w:val="en-CA" w:eastAsia="en-US"/>
-          </w:rPr>
-          <w:t xml:space="preserve">automate processes. </w:t>
-        </w:r>
-      </w:ins>
+          <w:lang w:val="en-CA" w:eastAsia="en-US"/>
+        </w:rPr>
+      </w:pPr>
+      <w:r>
+        <w:rPr>
+          <w:lang w:val="en-CA" w:eastAsia="en-US"/>
+        </w:rPr>
+        <w:t>Finally, custom 1:20000 NTS grids</w:t>
+      </w:r>
+      <w:r>
+        <w:rPr>
+          <w:lang w:val="en-CA" w:eastAsia="en-US"/>
+        </w:rPr>
+        <w:t xml:space="preserve"> w</w:t>
+      </w:r>
+      <w:r>
+        <w:rPr>
+          <w:lang w:val="en-CA" w:eastAsia="en-US"/>
+        </w:rPr>
+        <w:t>ere</w:t>
+      </w:r>
+      <w:r>
+        <w:rPr>
+          <w:lang w:val="en-CA" w:eastAsia="en-US"/>
+        </w:rPr>
+        <w:t xml:space="preserve"> produced by the government of Alberta and </w:t>
+      </w:r>
+      <w:r>
+        <w:rPr>
+          <w:lang w:val="en-CA" w:eastAsia="en-US"/>
+        </w:rPr>
+        <w:t>British</w:t>
+      </w:r>
+      <w:r>
+        <w:rPr>
+          <w:lang w:val="en-CA" w:eastAsia="en-US"/>
+        </w:rPr>
+        <w:t xml:space="preserve"> Columbia for their own purposes. </w:t>
+      </w:r>
+      <w:r>
+        <w:rPr>
+          <w:lang w:val="en-CA" w:eastAsia="en-US"/>
+        </w:rPr>
+        <w:t xml:space="preserve">It could be useful to explore if there exists a Canada wide or if it is possible to create one following the same template. </w:t>
+      </w:r>
     </w:p>
     <w:p>
       <w:pPr>
-        <w:rPr>
-          <w:ins w:id="242" w:author="Boulianne,Vincent (ECCC)" w:date="2021-09-27T09:50:00Z"/>
-          <w:lang w:val="en-CA" w:eastAsia="en-US"/>
-        </w:rPr>
-      </w:pPr>
-      <w:ins w:id="243" w:author="Boulianne,Vincent (ECCC)" w:date="2021-09-27T14:56:00Z">
-        <w:r>
-          <w:rPr>
-            <w:lang w:val="en-CA" w:eastAsia="en-US"/>
-          </w:rPr>
-          <w:t>Finally, custom</w:t>
-        </w:r>
-      </w:ins>
-      <w:ins w:id="244" w:author="Boulianne,Vincent (ECCC)" w:date="2021-09-27T14:57:00Z">
-        <w:r>
-          <w:rPr>
-            <w:lang w:val="en-CA" w:eastAsia="en-US"/>
-          </w:rPr>
-          <w:t xml:space="preserve"> 1:20000</w:t>
-        </w:r>
-      </w:ins>
-      <w:ins w:id="245" w:author="Boulianne,Vincent (ECCC)" w:date="2021-09-27T14:56:00Z">
-        <w:r>
-          <w:rPr>
-            <w:lang w:val="en-CA" w:eastAsia="en-US"/>
-          </w:rPr>
-          <w:t xml:space="preserve"> NTS grids</w:t>
-        </w:r>
-      </w:ins>
-      <w:ins w:id="246" w:author="Boulianne,Vincent (ECCC)" w:date="2021-09-27T11:04:00Z">
-        <w:r>
-          <w:rPr>
-            <w:lang w:val="en-CA" w:eastAsia="en-US"/>
-          </w:rPr>
-          <w:t xml:space="preserve"> w</w:t>
-        </w:r>
-      </w:ins>
-      <w:ins w:id="247" w:author="Boulianne,Vincent (ECCC)" w:date="2021-09-27T14:56:00Z">
-        <w:r>
-          <w:rPr>
-            <w:lang w:val="en-CA" w:eastAsia="en-US"/>
-          </w:rPr>
-          <w:t>ere</w:t>
-        </w:r>
-      </w:ins>
-      <w:ins w:id="248" w:author="Boulianne,Vincent (ECCC)" w:date="2021-09-27T11:04:00Z">
-        <w:r>
-          <w:rPr>
-            <w:lang w:val="en-CA" w:eastAsia="en-US"/>
-          </w:rPr>
-          <w:t xml:space="preserve"> produced by the government of Alberta and </w:t>
-        </w:r>
-      </w:ins>
-      <w:ins w:id="249" w:author="Boulianne,Vincent (ECCC)" w:date="2021-09-27T14:56:00Z">
-        <w:r>
-          <w:rPr>
-            <w:lang w:val="en-CA" w:eastAsia="en-US"/>
-          </w:rPr>
-          <w:t>British</w:t>
-        </w:r>
-      </w:ins>
-      <w:ins w:id="250" w:author="Boulianne,Vincent (ECCC)" w:date="2021-09-27T11:04:00Z">
-        <w:r>
-          <w:rPr>
-            <w:lang w:val="en-CA" w:eastAsia="en-US"/>
-          </w:rPr>
-          <w:t xml:space="preserve"> Columbia for their own purposes. </w:t>
-        </w:r>
-      </w:ins>
-      <w:ins w:id="251" w:author="Boulianne,Vincent (ECCC)" w:date="2021-09-27T14:56:00Z">
-        <w:r>
-          <w:rPr>
-            <w:lang w:val="en-CA" w:eastAsia="en-US"/>
-          </w:rPr>
-          <w:t xml:space="preserve">It could be useful to explore if there exists a Canada wide or if it is possible to create one following the same template. </w:t>
-        </w:r>
-      </w:ins>
+        <w:pStyle w:val="Titre1"/>
+        <w:rPr>
+          <w:lang w:val="en-CA"/>
+        </w:rPr>
+      </w:pPr>
     </w:p>
     <w:p>
       <w:pPr>
@@ -8594,22 +7599,14 @@
           <w:lang w:val="en-CA"/>
         </w:rPr>
       </w:pPr>
-    </w:p>
-    <w:p>
-      <w:pPr>
-        <w:pStyle w:val="Titre1"/>
-        <w:rPr>
-          <w:lang w:val="en-CA"/>
-        </w:rPr>
-      </w:pPr>
-      <w:bookmarkStart w:id="252" w:name="_Toc83646621"/>
+      <w:bookmarkStart w:id="46" w:name="_Toc83646621"/>
       <w:r>
         <w:rPr>
           <w:lang w:val="en-CA"/>
         </w:rPr>
         <w:t>Annexes</w:t>
       </w:r>
-      <w:bookmarkEnd w:id="252"/>
+      <w:bookmarkEnd w:id="46"/>
     </w:p>
     <w:p>
       <w:pPr>
@@ -12714,7 +11711,7 @@
               <w:br/>
               <w:t>Unclear what the letters (2) stand for… there seems to be no relation with administrative separations as f</w:t>
             </w:r>
-            <w:del w:id="253" w:author="Boulianne,Vincent (ECCC)" w:date="2021-09-27T14:50:00Z">
+            <w:del w:id="47" w:author="Boulianne,Vincent (ECCC)" w:date="2021-09-27T14:50:00Z">
               <w:r>
                 <w:rPr>
                   <w:rFonts w:ascii="Calibri Light" w:eastAsia="Times New Roman" w:hAnsi="Calibri Light" w:cs="Calibri Light"/>
@@ -15280,14 +14277,14 @@
           <w:lang w:val="en-CA"/>
         </w:rPr>
       </w:pPr>
-      <w:bookmarkStart w:id="254" w:name="_Toc83646622"/>
+      <w:bookmarkStart w:id="48" w:name="_Toc83646622"/>
       <w:r>
         <w:rPr>
           <w:lang w:val="en-CA"/>
         </w:rPr>
         <w:t>Previous work</w:t>
       </w:r>
-      <w:bookmarkEnd w:id="254"/>
+      <w:bookmarkEnd w:id="48"/>
     </w:p>
     <w:p>
       <w:pPr>
@@ -15296,11 +14293,11 @@
           <w:rFonts w:cs="Calibri Light"/>
         </w:rPr>
       </w:pPr>
-      <w:bookmarkStart w:id="255" w:name="_Toc83646623"/>
+      <w:bookmarkStart w:id="49" w:name="_Toc83646623"/>
       <w:r>
         <w:t>Code alphanumérique</w:t>
       </w:r>
-      <w:bookmarkEnd w:id="255"/>
+      <w:bookmarkEnd w:id="49"/>
       <w:r>
         <w:t xml:space="preserve"> </w:t>
       </w:r>
@@ -17143,6 +16140,9 @@
 
 <file path=word/people.xml><?xml version="1.0" encoding="utf-8"?>
 <w15:people xmlns:wpc="http://schemas.microsoft.com/office/word/2010/wordprocessingCanvas" xmlns:cx="http://schemas.microsoft.com/office/drawing/2014/chartex" xmlns:cx1="http://schemas.microsoft.com/office/drawing/2015/9/8/chartex" xmlns:mc="http://schemas.openxmlformats.org/markup-compatibility/2006" xmlns:o="urn:schemas-microsoft-com:office:office" xmlns:r="http://schemas.openxmlformats.org/officeDocument/2006/relationships" xmlns:m="http://schemas.openxmlformats.org/officeDocument/2006/math" xmlns:v="urn:schemas-microsoft-com:vml" xmlns:wp14="http://schemas.microsoft.com/office/word/2010/wordprocessingDrawing" xmlns:wp="http://schemas.openxmlformats.org/drawingml/2006/wordprocessingDrawing" xmlns:w10="urn:schemas-microsoft-com:office:word" xmlns:w="http://schemas.openxmlformats.org/wordprocessingml/2006/main" xmlns:w14="http://schemas.microsoft.com/office/word/2010/wordml" xmlns:w15="http://schemas.microsoft.com/office/word/2012/wordml" xmlns:w16se="http://schemas.microsoft.com/office/word/2015/wordml/symex" xmlns:wpg="http://schemas.microsoft.com/office/word/2010/wordprocessingGroup" xmlns:wpi="http://schemas.microsoft.com/office/word/2010/wordprocessingInk" xmlns:wne="http://schemas.microsoft.com/office/word/2006/wordml" xmlns:wps="http://schemas.microsoft.com/office/word/2010/wordprocessingShape" mc:Ignorable="w14 w15 w16se wp14">
+  <w15:person w15:author="Boulianne,Vincent (ECCC) [2]">
+    <w15:presenceInfo w15:providerId="None" w15:userId="Boulianne,Vincent (ECCC)"/>
+  </w15:person>
   <w15:person w15:author="Boulianne,Vincent (ECCC)">
     <w15:presenceInfo w15:providerId="AD" w15:userId="S-1-5-21-2084706415-1921995389-1170935872-46506"/>
   </w15:person>
@@ -18430,15 +17430,6 @@
 </file>
 
 <file path=customXml/item1.xml><?xml version="1.0" encoding="utf-8"?>
-<?mso-contentType ?>
-<FormTemplates xmlns="http://schemas.microsoft.com/sharepoint/v3/contenttype/forms">
-  <Display>DocumentLibraryForm</Display>
-  <Edit>DocumentLibraryForm</Edit>
-  <New>DocumentLibraryForm</New>
-</FormTemplates>
-</file>
-
-<file path=customXml/item2.xml><?xml version="1.0" encoding="utf-8"?>
 <ct:contentTypeSchema xmlns:ct="http://schemas.microsoft.com/office/2006/metadata/contentType" xmlns:ma="http://schemas.microsoft.com/office/2006/metadata/properties/metaAttributes" ct:_="" ma:_="" ma:contentTypeName="Document" ma:contentTypeID="0x01010075D0B20BB41BF245A74357C5242D202F" ma:contentTypeVersion="10" ma:contentTypeDescription="Create a new document." ma:contentTypeScope="" ma:versionID="1d63c453300229499d35ee3cdb122db5">
   <xsd:schema xmlns:xsd="http://www.w3.org/2001/XMLSchema" xmlns:xs="http://www.w3.org/2001/XMLSchema" xmlns:p="http://schemas.microsoft.com/office/2006/metadata/properties" xmlns:ns3="acbb3e5d-5d9a-41a2-b23c-a652c639d82c" xmlns:ns4="b6e7370b-7179-4676-9a6f-0d2482e7e8cc" targetNamespace="http://schemas.microsoft.com/office/2006/metadata/properties" ma:root="true" ma:fieldsID="d0431d3bfc2050b05195e48dfbe7c542" ns3:_="" ns4:_="">
     <xsd:import namespace="acbb3e5d-5d9a-41a2-b23c-a652c639d82c"/>
@@ -18655,6 +17646,15 @@
 </ct:contentTypeSchema>
 </file>
 
+<file path=customXml/item2.xml><?xml version="1.0" encoding="utf-8"?>
+<?mso-contentType ?>
+<FormTemplates xmlns="http://schemas.microsoft.com/sharepoint/v3/contenttype/forms">
+  <Display>DocumentLibraryForm</Display>
+  <Edit>DocumentLibraryForm</Edit>
+  <New>DocumentLibraryForm</New>
+</FormTemplates>
+</file>
+
 <file path=customXml/item3.xml><?xml version="1.0" encoding="utf-8"?>
 <p:properties xmlns:p="http://schemas.microsoft.com/office/2006/metadata/properties" xmlns:xsi="http://www.w3.org/2001/XMLSchema-instance" xmlns:pc="http://schemas.microsoft.com/office/infopath/2007/PartnerControls">
   <documentManagement>
@@ -18680,14 +17680,6 @@
 </file>
 
 <file path=customXml/itemProps1.xml><?xml version="1.0" encoding="utf-8"?>
-<ds:datastoreItem xmlns:ds="http://schemas.openxmlformats.org/officeDocument/2006/customXml" ds:itemID="{2F259C77-B696-4F90-B349-90792B6B9322}">
-  <ds:schemaRefs>
-    <ds:schemaRef ds:uri="http://schemas.microsoft.com/sharepoint/v3/contenttype/forms"/>
-  </ds:schemaRefs>
-</ds:datastoreItem>
-</file>
-
-<file path=customXml/itemProps2.xml><?xml version="1.0" encoding="utf-8"?>
 <ds:datastoreItem xmlns:ds="http://schemas.openxmlformats.org/officeDocument/2006/customXml" ds:itemID="{20E99A87-1DC4-416A-B671-BBC95EDF37A7}">
   <ds:schemaRefs>
     <ds:schemaRef ds:uri="http://schemas.microsoft.com/office/2006/metadata/contentType"/>
@@ -18706,6 +17698,14 @@
 </ds:datastoreItem>
 </file>
 
+<file path=customXml/itemProps2.xml><?xml version="1.0" encoding="utf-8"?>
+<ds:datastoreItem xmlns:ds="http://schemas.openxmlformats.org/officeDocument/2006/customXml" ds:itemID="{2F259C77-B696-4F90-B349-90792B6B9322}">
+  <ds:schemaRefs>
+    <ds:schemaRef ds:uri="http://schemas.microsoft.com/sharepoint/v3/contenttype/forms"/>
+  </ds:schemaRefs>
+</ds:datastoreItem>
+</file>
+
 <file path=customXml/itemProps3.xml><?xml version="1.0" encoding="utf-8"?>
 <ds:datastoreItem xmlns:ds="http://schemas.openxmlformats.org/officeDocument/2006/customXml" ds:itemID="{B450A6D0-40D8-493F-81D7-ABBA189311EB}">
   <ds:schemaRefs>
@@ -18717,7 +17717,7 @@
 </file>
 
 <file path=customXml/itemProps4.xml><?xml version="1.0" encoding="utf-8"?>
-<ds:datastoreItem xmlns:ds="http://schemas.openxmlformats.org/officeDocument/2006/customXml" ds:itemID="{D13D343E-E48B-4208-8D38-CC49D9771229}">
+<ds:datastoreItem xmlns:ds="http://schemas.openxmlformats.org/officeDocument/2006/customXml" ds:itemID="{B4F7D008-6C7E-4848-A09B-28354C4C3A13}">
   <ds:schemaRefs>
     <ds:schemaRef ds:uri="http://schemas.openxmlformats.org/officeDocument/2006/bibliography"/>
   </ds:schemaRefs>

</xml_diff>